<commit_message>
feat: add JSON-driven employment template renderer pipeline
</commit_message>
<xml_diff>
--- a/content/templates/openagreements-employee-ip-inventions-assignment/template.docx
+++ b/content/templates/openagreements-employee-ip-inventions-assignment/template.docx
@@ -138,7 +138,8 @@
           </w:tcPr>
           <w:p>
             <w:pPr>
-              <w:spacing w:before="0" w:after="0" w:line="340" w:lineRule="auto"/>
+              <w:spacing w:before="0" w:after="0" w:line="276" w:beforeAutospacing="false" w:afterAutospacing="false"/>
+              <w:contextualSpacing w:val="false"/>
             </w:pPr>
             <w:r>
               <w:rPr>
@@ -211,7 +212,8 @@
           </w:tcPr>
           <w:p>
             <w:pPr>
-              <w:spacing w:before="0" w:after="0" w:line="340" w:lineRule="auto"/>
+              <w:spacing w:before="0" w:after="0" w:line="276" w:beforeAutospacing="false" w:afterAutospacing="false"/>
+              <w:contextualSpacing w:val="false"/>
             </w:pPr>
             <w:r>
               <w:rPr>
@@ -284,7 +286,8 @@
           </w:tcPr>
           <w:p>
             <w:pPr>
-              <w:spacing w:before="0" w:after="0" w:line="340" w:lineRule="auto"/>
+              <w:spacing w:before="0" w:after="0" w:line="276" w:beforeAutospacing="false" w:afterAutospacing="false"/>
+              <w:contextualSpacing w:val="false"/>
             </w:pPr>
             <w:r>
               <w:rPr>
@@ -357,7 +360,8 @@
           </w:tcPr>
           <w:p>
             <w:pPr>
-              <w:spacing w:before="0" w:after="0" w:line="340" w:lineRule="auto"/>
+              <w:spacing w:before="0" w:after="0" w:line="276" w:beforeAutospacing="false" w:afterAutospacing="false"/>
+              <w:contextualSpacing w:val="false"/>
             </w:pPr>
             <w:r>
               <w:rPr>
@@ -430,7 +434,8 @@
           </w:tcPr>
           <w:p>
             <w:pPr>
-              <w:spacing w:before="0" w:after="0" w:line="340" w:lineRule="auto"/>
+              <w:spacing w:before="0" w:after="0" w:line="276" w:beforeAutospacing="false" w:afterAutospacing="false"/>
+              <w:contextualSpacing w:val="false"/>
             </w:pPr>
             <w:r>
               <w:rPr>
@@ -503,7 +508,8 @@
           </w:tcPr>
           <w:p>
             <w:pPr>
-              <w:spacing w:before="0" w:after="0" w:line="340" w:lineRule="auto"/>
+              <w:spacing w:before="0" w:after="0" w:line="276" w:beforeAutospacing="false" w:afterAutospacing="false"/>
+              <w:contextualSpacing w:val="false"/>
             </w:pPr>
             <w:r>
               <w:rPr>
@@ -576,7 +582,8 @@
           </w:tcPr>
           <w:p>
             <w:pPr>
-              <w:spacing w:before="0" w:after="0" w:line="340" w:lineRule="auto"/>
+              <w:spacing w:before="0" w:after="0" w:line="276" w:beforeAutospacing="false" w:afterAutospacing="false"/>
+              <w:contextualSpacing w:val="false"/>
             </w:pPr>
             <w:r>
               <w:rPr>
@@ -649,7 +656,8 @@
           </w:tcPr>
           <w:p>
             <w:pPr>
-              <w:spacing w:before="0" w:after="0" w:line="340" w:lineRule="auto"/>
+              <w:spacing w:before="0" w:after="0" w:line="276" w:beforeAutospacing="false" w:afterAutospacing="false"/>
+              <w:contextualSpacing w:val="false"/>
             </w:pPr>
             <w:r>
               <w:rPr>
@@ -722,7 +730,8 @@
           </w:tcPr>
           <w:p>
             <w:pPr>
-              <w:spacing w:before="0" w:after="0" w:line="340" w:lineRule="auto"/>
+              <w:spacing w:before="0" w:after="0" w:line="276" w:beforeAutospacing="false" w:afterAutospacing="false"/>
+              <w:contextualSpacing w:val="false"/>
             </w:pPr>
             <w:r>
               <w:rPr>
@@ -795,7 +804,8 @@
           </w:tcPr>
           <w:p>
             <w:pPr>
-              <w:spacing w:before="0" w:after="0" w:line="340" w:lineRule="auto"/>
+              <w:spacing w:before="0" w:after="0" w:line="276" w:beforeAutospacing="false" w:afterAutospacing="false"/>
+              <w:contextualSpacing w:val="false"/>
             </w:pPr>
             <w:r>
               <w:rPr>
@@ -828,7 +838,8 @@
     </w:p>
     <w:p>
       <w:pPr>
-        <w:spacing w:before="0" w:after="240" w:line="340" w:lineRule="auto"/>
+        <w:spacing w:before="0" w:after="240" w:line="276" w:beforeAutospacing="false" w:afterAutospacing="false"/>
+        <w:contextualSpacing w:val="false"/>
       </w:pPr>
       <w:r>
         <w:rPr>
@@ -844,8 +855,8 @@
     </w:p>
     <w:p>
       <w:pPr>
-        <w:pStyle w:val="OAClauseHeading"/>
-        <w:spacing w:before="320" w:after="120" w:line="340" w:lineRule="auto"/>
+        <w:spacing w:before="300" w:after="120" w:line="276" w:beforeAutospacing="0" w:afterAutospacing="0" w:lineRule="auto"/>
+        <w:contextualSpacing w:val="0"/>
       </w:pPr>
       <w:r>
         <w:rPr>
@@ -861,8 +872,8 @@
     </w:p>
     <w:p>
       <w:pPr>
-        <w:pStyle w:val="OAClauseBody"/>
-        <w:spacing w:before="0" w:after="280" w:line="340" w:lineRule="auto"/>
+        <w:spacing w:before="0" w:after="280" w:line="276" w:beforeAutospacing="0" w:afterAutospacing="0" w:lineRule="auto"/>
+        <w:contextualSpacing w:val="0"/>
       </w:pPr>
       <w:r>
         <w:rPr>
@@ -997,8 +1008,8 @@
     </w:p>
     <w:p>
       <w:pPr>
-        <w:pStyle w:val="OAClauseHeading"/>
-        <w:spacing w:before="320" w:after="120" w:line="340" w:lineRule="auto"/>
+        <w:spacing w:before="300" w:after="120" w:line="276" w:beforeAutospacing="0" w:afterAutospacing="0" w:lineRule="auto"/>
+        <w:contextualSpacing w:val="0"/>
       </w:pPr>
       <w:r>
         <w:rPr>
@@ -1014,8 +1025,8 @@
     </w:p>
     <w:p>
       <w:pPr>
-        <w:pStyle w:val="OAClauseBody"/>
-        <w:spacing w:before="0" w:after="280" w:line="340" w:lineRule="auto"/>
+        <w:spacing w:before="0" w:after="280" w:line="276" w:beforeAutospacing="0" w:afterAutospacing="0" w:lineRule="auto"/>
+        <w:contextualSpacing w:val="0"/>
       </w:pPr>
       <w:r>
         <w:rPr>
@@ -1111,8 +1122,8 @@
     </w:p>
     <w:p>
       <w:pPr>
-        <w:pStyle w:val="OAClauseHeading"/>
-        <w:spacing w:before="320" w:after="120" w:line="340" w:lineRule="auto"/>
+        <w:spacing w:before="300" w:after="120" w:line="276" w:beforeAutospacing="0" w:afterAutospacing="0" w:lineRule="auto"/>
+        <w:contextualSpacing w:val="0"/>
       </w:pPr>
       <w:r>
         <w:rPr>
@@ -1128,8 +1139,8 @@
     </w:p>
     <w:p>
       <w:pPr>
-        <w:pStyle w:val="OAClauseBody"/>
-        <w:spacing w:before="0" w:after="280" w:line="340" w:lineRule="auto"/>
+        <w:spacing w:before="0" w:after="280" w:line="276" w:beforeAutospacing="0" w:afterAutospacing="0" w:lineRule="auto"/>
+        <w:contextualSpacing w:val="0"/>
       </w:pPr>
       <w:r>
         <w:rPr>
@@ -1186,8 +1197,8 @@
     </w:p>
     <w:p>
       <w:pPr>
-        <w:pStyle w:val="OAClauseHeading"/>
-        <w:spacing w:before="320" w:after="120" w:line="340" w:lineRule="auto"/>
+        <w:spacing w:before="300" w:after="120" w:line="276" w:beforeAutospacing="0" w:afterAutospacing="0" w:lineRule="auto"/>
+        <w:contextualSpacing w:val="0"/>
       </w:pPr>
       <w:r>
         <w:rPr>
@@ -1203,8 +1214,8 @@
     </w:p>
     <w:p>
       <w:pPr>
-        <w:pStyle w:val="OAClauseBody"/>
-        <w:spacing w:before="0" w:after="280" w:line="340" w:lineRule="auto"/>
+        <w:spacing w:before="0" w:after="280" w:line="276" w:beforeAutospacing="0" w:afterAutospacing="0" w:lineRule="auto"/>
+        <w:contextualSpacing w:val="0"/>
       </w:pPr>
       <w:r>
         <w:rPr>
@@ -1326,8 +1337,8 @@
     </w:p>
     <w:p>
       <w:pPr>
-        <w:pStyle w:val="OAClauseHeading"/>
-        <w:spacing w:before="320" w:after="120" w:line="340" w:lineRule="auto"/>
+        <w:spacing w:before="300" w:after="120" w:line="276" w:beforeAutospacing="0" w:afterAutospacing="0" w:lineRule="auto"/>
+        <w:contextualSpacing w:val="0"/>
       </w:pPr>
       <w:r>
         <w:rPr>
@@ -1343,8 +1354,8 @@
     </w:p>
     <w:p>
       <w:pPr>
-        <w:pStyle w:val="OAClauseBody"/>
-        <w:spacing w:before="0" w:after="280" w:line="340" w:lineRule="auto"/>
+        <w:spacing w:before="0" w:after="280" w:line="276" w:beforeAutospacing="0" w:afterAutospacing="0" w:lineRule="auto"/>
+        <w:contextualSpacing w:val="0"/>
       </w:pPr>
       <w:r>
         <w:rPr>
@@ -1453,8 +1464,8 @@
     </w:p>
     <w:p>
       <w:pPr>
-        <w:pStyle w:val="OAClauseHeading"/>
-        <w:spacing w:before="320" w:after="120" w:line="340" w:lineRule="auto"/>
+        <w:spacing w:before="300" w:after="120" w:line="276" w:beforeAutospacing="0" w:afterAutospacing="0" w:lineRule="auto"/>
+        <w:contextualSpacing w:val="0"/>
       </w:pPr>
       <w:r>
         <w:rPr>
@@ -1470,8 +1481,8 @@
     </w:p>
     <w:p>
       <w:pPr>
-        <w:pStyle w:val="OAClauseBody"/>
-        <w:spacing w:before="0" w:after="280" w:line="340" w:lineRule="auto"/>
+        <w:spacing w:before="0" w:after="280" w:line="276" w:beforeAutospacing="0" w:afterAutospacing="0" w:lineRule="auto"/>
+        <w:contextualSpacing w:val="0"/>
       </w:pPr>
       <w:r>
         <w:rPr>
@@ -1606,8 +1617,8 @@
     </w:p>
     <w:p>
       <w:pPr>
-        <w:pStyle w:val="OAClauseHeading"/>
-        <w:spacing w:before="320" w:after="120" w:line="340" w:lineRule="auto"/>
+        <w:spacing w:before="300" w:after="120" w:line="276" w:beforeAutospacing="0" w:afterAutospacing="0" w:lineRule="auto"/>
+        <w:contextualSpacing w:val="0"/>
       </w:pPr>
       <w:r>
         <w:rPr>
@@ -1623,8 +1634,8 @@
     </w:p>
     <w:p>
       <w:pPr>
-        <w:pStyle w:val="OAClauseBody"/>
-        <w:spacing w:before="0" w:after="280" w:line="340" w:lineRule="auto"/>
+        <w:spacing w:before="0" w:after="280" w:line="276" w:beforeAutospacing="0" w:afterAutospacing="0" w:lineRule="auto"/>
+        <w:contextualSpacing w:val="0"/>
       </w:pPr>
       <w:r>
         <w:rPr>
@@ -1707,8 +1718,8 @@
     </w:p>
     <w:p>
       <w:pPr>
-        <w:pStyle w:val="OAClauseHeading"/>
-        <w:spacing w:before="320" w:after="120" w:line="340" w:lineRule="auto"/>
+        <w:spacing w:before="300" w:after="120" w:line="276" w:beforeAutospacing="0" w:afterAutospacing="0" w:lineRule="auto"/>
+        <w:contextualSpacing w:val="0"/>
       </w:pPr>
       <w:r>
         <w:rPr>
@@ -1724,8 +1735,8 @@
     </w:p>
     <w:p>
       <w:pPr>
-        <w:pStyle w:val="OAClauseBody"/>
-        <w:spacing w:before="0" w:after="280" w:line="340" w:lineRule="auto"/>
+        <w:spacing w:before="0" w:after="280" w:line="276" w:beforeAutospacing="0" w:afterAutospacing="0" w:lineRule="auto"/>
+        <w:contextualSpacing w:val="0"/>
       </w:pPr>
       <w:r>
         <w:rPr>
@@ -1834,8 +1845,8 @@
     </w:p>
     <w:p>
       <w:pPr>
-        <w:pStyle w:val="OAClauseHeading"/>
-        <w:spacing w:before="320" w:after="120" w:line="340" w:lineRule="auto"/>
+        <w:spacing w:before="300" w:after="120" w:line="276" w:beforeAutospacing="0" w:afterAutospacing="0" w:lineRule="auto"/>
+        <w:contextualSpacing w:val="0"/>
       </w:pPr>
       <w:r>
         <w:rPr>
@@ -1851,8 +1862,8 @@
     </w:p>
     <w:p>
       <w:pPr>
-        <w:pStyle w:val="OAClauseBody"/>
-        <w:spacing w:before="0" w:after="280" w:line="340" w:lineRule="auto"/>
+        <w:spacing w:before="0" w:after="280" w:line="276" w:beforeAutospacing="0" w:afterAutospacing="0" w:lineRule="auto"/>
+        <w:contextualSpacing w:val="0"/>
       </w:pPr>
       <w:r>
         <w:rPr>
@@ -1896,8 +1907,8 @@
     </w:p>
     <w:p>
       <w:pPr>
-        <w:pStyle w:val="OAClauseHeading"/>
-        <w:spacing w:before="320" w:after="120" w:line="340" w:lineRule="auto"/>
+        <w:spacing w:before="300" w:after="120" w:line="276" w:beforeAutospacing="0" w:afterAutospacing="0" w:lineRule="auto"/>
+        <w:contextualSpacing w:val="0"/>
       </w:pPr>
       <w:r>
         <w:rPr>
@@ -1913,8 +1924,8 @@
     </w:p>
     <w:p>
       <w:pPr>
-        <w:pStyle w:val="OAClauseBody"/>
-        <w:spacing w:before="0" w:after="280" w:line="340" w:lineRule="auto"/>
+        <w:spacing w:before="0" w:after="280" w:line="276" w:beforeAutospacing="0" w:afterAutospacing="0" w:lineRule="auto"/>
+        <w:contextualSpacing w:val="0"/>
       </w:pPr>
       <w:r>
         <w:rPr>
@@ -1996,7 +2007,8 @@
     </w:p>
     <w:p>
       <w:pPr>
-        <w:spacing w:before="0" w:after="240" w:line="340" w:lineRule="auto"/>
+        <w:spacing w:before="0" w:after="240" w:line="276" w:beforeAutospacing="false" w:afterAutospacing="false"/>
+        <w:contextualSpacing w:val="false"/>
       </w:pPr>
       <w:r>
         <w:rPr>
@@ -2012,7 +2024,8 @@
     </w:p>
     <w:p>
       <w:pPr>
-        <w:spacing w:before="0" w:after="280" w:line="340" w:lineRule="auto"/>
+        <w:spacing w:before="0" w:after="120" w:line="276" w:beforeAutospacing="false" w:afterAutospacing="false"/>
+        <w:contextualSpacing w:val="false"/>
       </w:pPr>
       <w:r>
         <w:rPr>
@@ -3288,19 +3301,8 @@
 <file path=word/styles.xml><?xml version="1.0" encoding="utf-8"?>
 <w:styles xmlns:mc="http://schemas.openxmlformats.org/markup-compatibility/2006" xmlns:r="http://schemas.openxmlformats.org/officeDocument/2006/relationships" xmlns:w="http://schemas.openxmlformats.org/wordprocessingml/2006/main" xmlns:w14="http://schemas.microsoft.com/office/word/2010/wordml" xmlns:w15="http://schemas.microsoft.com/office/word/2012/wordml" mc:Ignorable="w14 w15">
   <w:docDefaults>
-    <w:rPrDefault>
-      <w:rPr>
-        <w:rFonts w:ascii="Arial" w:cs="Arial" w:eastAsia="Arial" w:hAnsi="Arial"/>
-        <w:color w:val="1D2021"/>
-        <w:sz w:val="22"/>
-        <w:szCs w:val="22"/>
-      </w:rPr>
-    </w:rPrDefault>
-    <w:pPrDefault>
-      <w:pPr>
-        <w:spacing w:before="0" w:after="0" w:line="340" w:lineRule="auto"/>
-      </w:pPr>
-    </w:pPrDefault>
+    <w:rPrDefault/>
+    <w:pPrDefault/>
   </w:docDefaults>
   <w:style w:type="paragraph" w:styleId="Title">
     <w:name w:val="Title"/>
@@ -3436,51 +3438,5 @@
       <w:szCs w:val="20"/>
     </w:rPr>
   </w:style>
-  <w:style w:type="paragraph" w:styleId="Normal">
-    <w:name w:val="Normal"/>
-    <w:next w:val="Normal"/>
-    <w:qFormat/>
-    <w:pPr>
-      <w:spacing w:before="0" w:after="0" w:line="340" w:lineRule="auto"/>
-    </w:pPr>
-    <w:rPr>
-      <w:rFonts w:ascii="Arial" w:cs="Arial" w:eastAsia="Arial" w:hAnsi="Arial"/>
-      <w:color w:val="1D2021"/>
-      <w:sz w:val="22"/>
-      <w:szCs w:val="22"/>
-    </w:rPr>
-  </w:style>
-  <w:style w:type="paragraph" w:styleId="OAClauseHeading">
-    <w:name w:val="OA Clause Heading"/>
-    <w:basedOn w:val="Normal"/>
-    <w:next w:val="OAClauseBody"/>
-    <w:qFormat/>
-    <w:pPr>
-      <w:spacing w:before="320" w:after="120" w:line="340" w:lineRule="auto"/>
-    </w:pPr>
-    <w:rPr>
-      <w:rFonts w:ascii="Arial" w:cs="Arial" w:eastAsia="Arial" w:hAnsi="Arial"/>
-      <w:b/>
-      <w:bCs/>
-      <w:color w:val="1D2021"/>
-      <w:sz w:val="22"/>
-      <w:szCs w:val="22"/>
-    </w:rPr>
-  </w:style>
-  <w:style w:type="paragraph" w:styleId="OAClauseBody">
-    <w:name w:val="OA Clause Body"/>
-    <w:basedOn w:val="Normal"/>
-    <w:next w:val="OAClauseHeading"/>
-    <w:qFormat/>
-    <w:pPr>
-      <w:spacing w:before="0" w:after="280" w:line="340" w:lineRule="auto"/>
-    </w:pPr>
-    <w:rPr>
-      <w:rFonts w:ascii="Arial" w:cs="Arial" w:eastAsia="Arial" w:hAnsi="Arial"/>
-      <w:color w:val="1D2021"/>
-      <w:sz w:val="22"/>
-      <w:szCs w:val="22"/>
-    </w:rPr>
-  </w:style>
 </w:styles>
 </file>
</xml_diff>

<commit_message>
chore: refresh generated employment template docx artifacts
</commit_message>
<xml_diff>
--- a/content/templates/openagreements-employee-ip-inventions-assignment/template.docx
+++ b/content/templates/openagreements-employee-ip-inventions-assignment/template.docx
@@ -855,8 +855,7 @@
     </w:p>
     <w:p>
       <w:pPr>
-        <w:spacing w:before="300" w:after="120" w:line="276" w:beforeAutospacing="0" w:afterAutospacing="0" w:lineRule="auto"/>
-        <w:contextualSpacing w:val="0"/>
+        <w:spacing w:before="320" w:after="120" w:line="340" w:lineRule="auto"/>
       </w:pPr>
       <w:r>
         <w:rPr>
@@ -872,8 +871,7 @@
     </w:p>
     <w:p>
       <w:pPr>
-        <w:spacing w:before="0" w:after="280" w:line="276" w:beforeAutospacing="0" w:afterAutospacing="0" w:lineRule="auto"/>
-        <w:contextualSpacing w:val="0"/>
+        <w:spacing w:before="0" w:after="280" w:line="340" w:lineRule="auto"/>
       </w:pPr>
       <w:r>
         <w:rPr>
@@ -1008,8 +1006,7 @@
     </w:p>
     <w:p>
       <w:pPr>
-        <w:spacing w:before="300" w:after="120" w:line="276" w:beforeAutospacing="0" w:afterAutospacing="0" w:lineRule="auto"/>
-        <w:contextualSpacing w:val="0"/>
+        <w:spacing w:before="320" w:after="120" w:line="340" w:lineRule="auto"/>
       </w:pPr>
       <w:r>
         <w:rPr>
@@ -1025,8 +1022,7 @@
     </w:p>
     <w:p>
       <w:pPr>
-        <w:spacing w:before="0" w:after="280" w:line="276" w:beforeAutospacing="0" w:afterAutospacing="0" w:lineRule="auto"/>
-        <w:contextualSpacing w:val="0"/>
+        <w:spacing w:before="0" w:after="280" w:line="340" w:lineRule="auto"/>
       </w:pPr>
       <w:r>
         <w:rPr>
@@ -1122,8 +1118,7 @@
     </w:p>
     <w:p>
       <w:pPr>
-        <w:spacing w:before="300" w:after="120" w:line="276" w:beforeAutospacing="0" w:afterAutospacing="0" w:lineRule="auto"/>
-        <w:contextualSpacing w:val="0"/>
+        <w:spacing w:before="320" w:after="120" w:line="340" w:lineRule="auto"/>
       </w:pPr>
       <w:r>
         <w:rPr>
@@ -1139,8 +1134,7 @@
     </w:p>
     <w:p>
       <w:pPr>
-        <w:spacing w:before="0" w:after="280" w:line="276" w:beforeAutospacing="0" w:afterAutospacing="0" w:lineRule="auto"/>
-        <w:contextualSpacing w:val="0"/>
+        <w:spacing w:before="0" w:after="280" w:line="340" w:lineRule="auto"/>
       </w:pPr>
       <w:r>
         <w:rPr>
@@ -1197,8 +1191,7 @@
     </w:p>
     <w:p>
       <w:pPr>
-        <w:spacing w:before="300" w:after="120" w:line="276" w:beforeAutospacing="0" w:afterAutospacing="0" w:lineRule="auto"/>
-        <w:contextualSpacing w:val="0"/>
+        <w:spacing w:before="320" w:after="120" w:line="340" w:lineRule="auto"/>
       </w:pPr>
       <w:r>
         <w:rPr>
@@ -1214,8 +1207,7 @@
     </w:p>
     <w:p>
       <w:pPr>
-        <w:spacing w:before="0" w:after="280" w:line="276" w:beforeAutospacing="0" w:afterAutospacing="0" w:lineRule="auto"/>
-        <w:contextualSpacing w:val="0"/>
+        <w:spacing w:before="0" w:after="280" w:line="340" w:lineRule="auto"/>
       </w:pPr>
       <w:r>
         <w:rPr>
@@ -1337,8 +1329,7 @@
     </w:p>
     <w:p>
       <w:pPr>
-        <w:spacing w:before="300" w:after="120" w:line="276" w:beforeAutospacing="0" w:afterAutospacing="0" w:lineRule="auto"/>
-        <w:contextualSpacing w:val="0"/>
+        <w:spacing w:before="320" w:after="120" w:line="340" w:lineRule="auto"/>
       </w:pPr>
       <w:r>
         <w:rPr>
@@ -1354,8 +1345,7 @@
     </w:p>
     <w:p>
       <w:pPr>
-        <w:spacing w:before="0" w:after="280" w:line="276" w:beforeAutospacing="0" w:afterAutospacing="0" w:lineRule="auto"/>
-        <w:contextualSpacing w:val="0"/>
+        <w:spacing w:before="0" w:after="280" w:line="340" w:lineRule="auto"/>
       </w:pPr>
       <w:r>
         <w:rPr>
@@ -1464,8 +1454,7 @@
     </w:p>
     <w:p>
       <w:pPr>
-        <w:spacing w:before="300" w:after="120" w:line="276" w:beforeAutospacing="0" w:afterAutospacing="0" w:lineRule="auto"/>
-        <w:contextualSpacing w:val="0"/>
+        <w:spacing w:before="320" w:after="120" w:line="340" w:lineRule="auto"/>
       </w:pPr>
       <w:r>
         <w:rPr>
@@ -1481,8 +1470,7 @@
     </w:p>
     <w:p>
       <w:pPr>
-        <w:spacing w:before="0" w:after="280" w:line="276" w:beforeAutospacing="0" w:afterAutospacing="0" w:lineRule="auto"/>
-        <w:contextualSpacing w:val="0"/>
+        <w:spacing w:before="0" w:after="280" w:line="340" w:lineRule="auto"/>
       </w:pPr>
       <w:r>
         <w:rPr>
@@ -1617,8 +1605,7 @@
     </w:p>
     <w:p>
       <w:pPr>
-        <w:spacing w:before="300" w:after="120" w:line="276" w:beforeAutospacing="0" w:afterAutospacing="0" w:lineRule="auto"/>
-        <w:contextualSpacing w:val="0"/>
+        <w:spacing w:before="320" w:after="120" w:line="340" w:lineRule="auto"/>
       </w:pPr>
       <w:r>
         <w:rPr>
@@ -1634,8 +1621,7 @@
     </w:p>
     <w:p>
       <w:pPr>
-        <w:spacing w:before="0" w:after="280" w:line="276" w:beforeAutospacing="0" w:afterAutospacing="0" w:lineRule="auto"/>
-        <w:contextualSpacing w:val="0"/>
+        <w:spacing w:before="0" w:after="280" w:line="340" w:lineRule="auto"/>
       </w:pPr>
       <w:r>
         <w:rPr>
@@ -1718,8 +1704,7 @@
     </w:p>
     <w:p>
       <w:pPr>
-        <w:spacing w:before="300" w:after="120" w:line="276" w:beforeAutospacing="0" w:afterAutospacing="0" w:lineRule="auto"/>
-        <w:contextualSpacing w:val="0"/>
+        <w:spacing w:before="320" w:after="120" w:line="340" w:lineRule="auto"/>
       </w:pPr>
       <w:r>
         <w:rPr>
@@ -1735,8 +1720,7 @@
     </w:p>
     <w:p>
       <w:pPr>
-        <w:spacing w:before="0" w:after="280" w:line="276" w:beforeAutospacing="0" w:afterAutospacing="0" w:lineRule="auto"/>
-        <w:contextualSpacing w:val="0"/>
+        <w:spacing w:before="0" w:after="280" w:line="340" w:lineRule="auto"/>
       </w:pPr>
       <w:r>
         <w:rPr>
@@ -1845,8 +1829,7 @@
     </w:p>
     <w:p>
       <w:pPr>
-        <w:spacing w:before="300" w:after="120" w:line="276" w:beforeAutospacing="0" w:afterAutospacing="0" w:lineRule="auto"/>
-        <w:contextualSpacing w:val="0"/>
+        <w:spacing w:before="320" w:after="120" w:line="340" w:lineRule="auto"/>
       </w:pPr>
       <w:r>
         <w:rPr>
@@ -1862,8 +1845,7 @@
     </w:p>
     <w:p>
       <w:pPr>
-        <w:spacing w:before="0" w:after="280" w:line="276" w:beforeAutospacing="0" w:afterAutospacing="0" w:lineRule="auto"/>
-        <w:contextualSpacing w:val="0"/>
+        <w:spacing w:before="0" w:after="280" w:line="340" w:lineRule="auto"/>
       </w:pPr>
       <w:r>
         <w:rPr>
@@ -1907,8 +1889,7 @@
     </w:p>
     <w:p>
       <w:pPr>
-        <w:spacing w:before="300" w:after="120" w:line="276" w:beforeAutospacing="0" w:afterAutospacing="0" w:lineRule="auto"/>
-        <w:contextualSpacing w:val="0"/>
+        <w:spacing w:before="320" w:after="120" w:line="340" w:lineRule="auto"/>
       </w:pPr>
       <w:r>
         <w:rPr>
@@ -1924,8 +1905,7 @@
     </w:p>
     <w:p>
       <w:pPr>
-        <w:spacing w:before="0" w:after="280" w:line="276" w:beforeAutospacing="0" w:afterAutospacing="0" w:lineRule="auto"/>
-        <w:contextualSpacing w:val="0"/>
+        <w:spacing w:before="0" w:after="280" w:line="340" w:lineRule="auto"/>
       </w:pPr>
       <w:r>
         <w:rPr>

</xml_diff>

<commit_message>
fix: refresh employment templates and generator updates on PR2
</commit_message>
<xml_diff>
--- a/content/templates/openagreements-employee-ip-inventions-assignment/template.docx
+++ b/content/templates/openagreements-employee-ip-inventions-assignment/template.docx
@@ -138,7 +138,7 @@
           </w:tcPr>
           <w:p>
             <w:pPr>
-              <w:spacing w:before="0" w:after="0" w:line="276"/>
+              <w:spacing w:before="0" w:after="0" w:line="340" w:lineRule="auto"/>
             </w:pPr>
             <w:r>
               <w:rPr>
@@ -211,7 +211,7 @@
           </w:tcPr>
           <w:p>
             <w:pPr>
-              <w:spacing w:before="0" w:after="0" w:line="276"/>
+              <w:spacing w:before="0" w:after="0" w:line="340" w:lineRule="auto"/>
             </w:pPr>
             <w:r>
               <w:rPr>
@@ -284,7 +284,7 @@
           </w:tcPr>
           <w:p>
             <w:pPr>
-              <w:spacing w:before="0" w:after="0" w:line="276"/>
+              <w:spacing w:before="0" w:after="0" w:line="340" w:lineRule="auto"/>
             </w:pPr>
             <w:r>
               <w:rPr>
@@ -357,7 +357,7 @@
           </w:tcPr>
           <w:p>
             <w:pPr>
-              <w:spacing w:before="0" w:after="0" w:line="276"/>
+              <w:spacing w:before="0" w:after="0" w:line="340" w:lineRule="auto"/>
             </w:pPr>
             <w:r>
               <w:rPr>
@@ -430,7 +430,7 @@
           </w:tcPr>
           <w:p>
             <w:pPr>
-              <w:spacing w:before="0" w:after="0" w:line="276"/>
+              <w:spacing w:before="0" w:after="0" w:line="340" w:lineRule="auto"/>
             </w:pPr>
             <w:r>
               <w:rPr>
@@ -503,7 +503,7 @@
           </w:tcPr>
           <w:p>
             <w:pPr>
-              <w:spacing w:before="0" w:after="0" w:line="276"/>
+              <w:spacing w:before="0" w:after="0" w:line="340" w:lineRule="auto"/>
             </w:pPr>
             <w:r>
               <w:rPr>
@@ -576,7 +576,7 @@
           </w:tcPr>
           <w:p>
             <w:pPr>
-              <w:spacing w:before="0" w:after="0" w:line="276"/>
+              <w:spacing w:before="0" w:after="0" w:line="340" w:lineRule="auto"/>
             </w:pPr>
             <w:r>
               <w:rPr>
@@ -649,7 +649,7 @@
           </w:tcPr>
           <w:p>
             <w:pPr>
-              <w:spacing w:before="0" w:after="0" w:line="276"/>
+              <w:spacing w:before="0" w:after="0" w:line="340" w:lineRule="auto"/>
             </w:pPr>
             <w:r>
               <w:rPr>
@@ -722,7 +722,7 @@
           </w:tcPr>
           <w:p>
             <w:pPr>
-              <w:spacing w:before="0" w:after="0" w:line="276"/>
+              <w:spacing w:before="0" w:after="0" w:line="340" w:lineRule="auto"/>
             </w:pPr>
             <w:r>
               <w:rPr>
@@ -795,7 +795,7 @@
           </w:tcPr>
           <w:p>
             <w:pPr>
-              <w:spacing w:before="0" w:after="0" w:line="276"/>
+              <w:spacing w:before="0" w:after="0" w:line="340" w:lineRule="auto"/>
             </w:pPr>
             <w:r>
               <w:rPr>
@@ -828,7 +828,7 @@
     </w:p>
     <w:p>
       <w:pPr>
-        <w:spacing w:before="0" w:after="240" w:line="276"/>
+        <w:spacing w:before="0" w:after="240" w:line="340" w:lineRule="auto"/>
       </w:pPr>
       <w:r>
         <w:rPr>
@@ -844,7 +844,8 @@
     </w:p>
     <w:p>
       <w:pPr>
-        <w:spacing w:before="300" w:after="120" w:line="276"/>
+        <w:pStyle w:val="OAClauseHeading"/>
+        <w:spacing w:before="320" w:after="120" w:line="340" w:lineRule="auto"/>
       </w:pPr>
       <w:r>
         <w:rPr>
@@ -860,7 +861,8 @@
     </w:p>
     <w:p>
       <w:pPr>
-        <w:spacing w:before="0" w:after="120" w:line="276"/>
+        <w:pStyle w:val="OAClauseBody"/>
+        <w:spacing w:before="0" w:after="280" w:line="340" w:lineRule="auto"/>
       </w:pPr>
       <w:r>
         <w:rPr>
@@ -995,7 +997,8 @@
     </w:p>
     <w:p>
       <w:pPr>
-        <w:spacing w:before="300" w:after="120" w:line="276"/>
+        <w:pStyle w:val="OAClauseHeading"/>
+        <w:spacing w:before="320" w:after="120" w:line="340" w:lineRule="auto"/>
       </w:pPr>
       <w:r>
         <w:rPr>
@@ -1011,7 +1014,8 @@
     </w:p>
     <w:p>
       <w:pPr>
-        <w:spacing w:before="0" w:after="120" w:line="276"/>
+        <w:pStyle w:val="OAClauseBody"/>
+        <w:spacing w:before="0" w:after="280" w:line="340" w:lineRule="auto"/>
       </w:pPr>
       <w:r>
         <w:rPr>
@@ -1107,7 +1111,8 @@
     </w:p>
     <w:p>
       <w:pPr>
-        <w:spacing w:before="300" w:after="120" w:line="276"/>
+        <w:pStyle w:val="OAClauseHeading"/>
+        <w:spacing w:before="320" w:after="120" w:line="340" w:lineRule="auto"/>
       </w:pPr>
       <w:r>
         <w:rPr>
@@ -1123,7 +1128,8 @@
     </w:p>
     <w:p>
       <w:pPr>
-        <w:spacing w:before="0" w:after="120" w:line="276"/>
+        <w:pStyle w:val="OAClauseBody"/>
+        <w:spacing w:before="0" w:after="280" w:line="340" w:lineRule="auto"/>
       </w:pPr>
       <w:r>
         <w:rPr>
@@ -1180,7 +1186,8 @@
     </w:p>
     <w:p>
       <w:pPr>
-        <w:spacing w:before="300" w:after="120" w:line="276"/>
+        <w:pStyle w:val="OAClauseHeading"/>
+        <w:spacing w:before="320" w:after="120" w:line="340" w:lineRule="auto"/>
       </w:pPr>
       <w:r>
         <w:rPr>
@@ -1196,7 +1203,8 @@
     </w:p>
     <w:p>
       <w:pPr>
-        <w:spacing w:before="0" w:after="120" w:line="276"/>
+        <w:pStyle w:val="OAClauseBody"/>
+        <w:spacing w:before="0" w:after="280" w:line="340" w:lineRule="auto"/>
       </w:pPr>
       <w:r>
         <w:rPr>
@@ -1318,7 +1326,8 @@
     </w:p>
     <w:p>
       <w:pPr>
-        <w:spacing w:before="300" w:after="120" w:line="276"/>
+        <w:pStyle w:val="OAClauseHeading"/>
+        <w:spacing w:before="320" w:after="120" w:line="340" w:lineRule="auto"/>
       </w:pPr>
       <w:r>
         <w:rPr>
@@ -1334,7 +1343,8 @@
     </w:p>
     <w:p>
       <w:pPr>
-        <w:spacing w:before="0" w:after="120" w:line="276"/>
+        <w:pStyle w:val="OAClauseBody"/>
+        <w:spacing w:before="0" w:after="280" w:line="340" w:lineRule="auto"/>
       </w:pPr>
       <w:r>
         <w:rPr>
@@ -1443,7 +1453,8 @@
     </w:p>
     <w:p>
       <w:pPr>
-        <w:spacing w:before="300" w:after="120" w:line="276"/>
+        <w:pStyle w:val="OAClauseHeading"/>
+        <w:spacing w:before="320" w:after="120" w:line="340" w:lineRule="auto"/>
       </w:pPr>
       <w:r>
         <w:rPr>
@@ -1459,7 +1470,8 @@
     </w:p>
     <w:p>
       <w:pPr>
-        <w:spacing w:before="0" w:after="120" w:line="276"/>
+        <w:pStyle w:val="OAClauseBody"/>
+        <w:spacing w:before="0" w:after="280" w:line="340" w:lineRule="auto"/>
       </w:pPr>
       <w:r>
         <w:rPr>
@@ -1594,7 +1606,8 @@
     </w:p>
     <w:p>
       <w:pPr>
-        <w:spacing w:before="300" w:after="120" w:line="276"/>
+        <w:pStyle w:val="OAClauseHeading"/>
+        <w:spacing w:before="320" w:after="120" w:line="340" w:lineRule="auto"/>
       </w:pPr>
       <w:r>
         <w:rPr>
@@ -1610,7 +1623,8 @@
     </w:p>
     <w:p>
       <w:pPr>
-        <w:spacing w:before="0" w:after="120" w:line="276"/>
+        <w:pStyle w:val="OAClauseBody"/>
+        <w:spacing w:before="0" w:after="280" w:line="340" w:lineRule="auto"/>
       </w:pPr>
       <w:r>
         <w:rPr>
@@ -1693,7 +1707,8 @@
     </w:p>
     <w:p>
       <w:pPr>
-        <w:spacing w:before="300" w:after="120" w:line="276"/>
+        <w:pStyle w:val="OAClauseHeading"/>
+        <w:spacing w:before="320" w:after="120" w:line="340" w:lineRule="auto"/>
       </w:pPr>
       <w:r>
         <w:rPr>
@@ -1709,7 +1724,8 @@
     </w:p>
     <w:p>
       <w:pPr>
-        <w:spacing w:before="0" w:after="120" w:line="276"/>
+        <w:pStyle w:val="OAClauseBody"/>
+        <w:spacing w:before="0" w:after="280" w:line="340" w:lineRule="auto"/>
       </w:pPr>
       <w:r>
         <w:rPr>
@@ -1818,7 +1834,8 @@
     </w:p>
     <w:p>
       <w:pPr>
-        <w:spacing w:before="300" w:after="120" w:line="276"/>
+        <w:pStyle w:val="OAClauseHeading"/>
+        <w:spacing w:before="320" w:after="120" w:line="340" w:lineRule="auto"/>
       </w:pPr>
       <w:r>
         <w:rPr>
@@ -1834,7 +1851,8 @@
     </w:p>
     <w:p>
       <w:pPr>
-        <w:spacing w:before="0" w:after="120" w:line="276"/>
+        <w:pStyle w:val="OAClauseBody"/>
+        <w:spacing w:before="0" w:after="280" w:line="340" w:lineRule="auto"/>
       </w:pPr>
       <w:r>
         <w:rPr>
@@ -1878,7 +1896,8 @@
     </w:p>
     <w:p>
       <w:pPr>
-        <w:spacing w:before="300" w:after="120" w:line="276"/>
+        <w:pStyle w:val="OAClauseHeading"/>
+        <w:spacing w:before="320" w:after="120" w:line="340" w:lineRule="auto"/>
       </w:pPr>
       <w:r>
         <w:rPr>
@@ -1894,7 +1913,8 @@
     </w:p>
     <w:p>
       <w:pPr>
-        <w:spacing w:before="0" w:after="120" w:line="276"/>
+        <w:pStyle w:val="OAClauseBody"/>
+        <w:spacing w:before="0" w:after="280" w:line="340" w:lineRule="auto"/>
       </w:pPr>
       <w:r>
         <w:rPr>
@@ -1976,7 +1996,7 @@
     </w:p>
     <w:p>
       <w:pPr>
-        <w:spacing w:before="0" w:after="240" w:line="276"/>
+        <w:spacing w:before="0" w:after="240" w:line="340" w:lineRule="auto"/>
       </w:pPr>
       <w:r>
         <w:rPr>
@@ -1992,7 +2012,7 @@
     </w:p>
     <w:p>
       <w:pPr>
-        <w:spacing w:before="0" w:after="120" w:line="276"/>
+        <w:spacing w:before="0" w:after="280" w:line="340" w:lineRule="auto"/>
       </w:pPr>
       <w:r>
         <w:rPr>
@@ -3268,8 +3288,19 @@
 <file path=word/styles.xml><?xml version="1.0" encoding="utf-8"?>
 <w:styles xmlns:mc="http://schemas.openxmlformats.org/markup-compatibility/2006" xmlns:r="http://schemas.openxmlformats.org/officeDocument/2006/relationships" xmlns:w="http://schemas.openxmlformats.org/wordprocessingml/2006/main" xmlns:w14="http://schemas.microsoft.com/office/word/2010/wordml" xmlns:w15="http://schemas.microsoft.com/office/word/2012/wordml" mc:Ignorable="w14 w15">
   <w:docDefaults>
-    <w:rPrDefault/>
-    <w:pPrDefault/>
+    <w:rPrDefault>
+      <w:rPr>
+        <w:rFonts w:ascii="Arial" w:cs="Arial" w:eastAsia="Arial" w:hAnsi="Arial"/>
+        <w:color w:val="1D2021"/>
+        <w:sz w:val="22"/>
+        <w:szCs w:val="22"/>
+      </w:rPr>
+    </w:rPrDefault>
+    <w:pPrDefault>
+      <w:pPr>
+        <w:spacing w:before="0" w:after="0" w:line="340" w:lineRule="auto"/>
+      </w:pPr>
+    </w:pPrDefault>
   </w:docDefaults>
   <w:style w:type="paragraph" w:styleId="Title">
     <w:name w:val="Title"/>
@@ -3405,5 +3436,51 @@
       <w:szCs w:val="20"/>
     </w:rPr>
   </w:style>
+  <w:style w:type="paragraph" w:styleId="Normal">
+    <w:name w:val="Normal"/>
+    <w:next w:val="Normal"/>
+    <w:qFormat/>
+    <w:pPr>
+      <w:spacing w:before="0" w:after="0" w:line="340" w:lineRule="auto"/>
+    </w:pPr>
+    <w:rPr>
+      <w:rFonts w:ascii="Arial" w:cs="Arial" w:eastAsia="Arial" w:hAnsi="Arial"/>
+      <w:color w:val="1D2021"/>
+      <w:sz w:val="22"/>
+      <w:szCs w:val="22"/>
+    </w:rPr>
+  </w:style>
+  <w:style w:type="paragraph" w:styleId="OAClauseHeading">
+    <w:name w:val="OA Clause Heading"/>
+    <w:basedOn w:val="Normal"/>
+    <w:next w:val="OAClauseBody"/>
+    <w:qFormat/>
+    <w:pPr>
+      <w:spacing w:before="320" w:after="120" w:line="340" w:lineRule="auto"/>
+    </w:pPr>
+    <w:rPr>
+      <w:rFonts w:ascii="Arial" w:cs="Arial" w:eastAsia="Arial" w:hAnsi="Arial"/>
+      <w:b/>
+      <w:bCs/>
+      <w:color w:val="1D2021"/>
+      <w:sz w:val="22"/>
+      <w:szCs w:val="22"/>
+    </w:rPr>
+  </w:style>
+  <w:style w:type="paragraph" w:styleId="OAClauseBody">
+    <w:name w:val="OA Clause Body"/>
+    <w:basedOn w:val="Normal"/>
+    <w:next w:val="OAClauseHeading"/>
+    <w:qFormat/>
+    <w:pPr>
+      <w:spacing w:before="0" w:after="280" w:line="340" w:lineRule="auto"/>
+    </w:pPr>
+    <w:rPr>
+      <w:rFonts w:ascii="Arial" w:cs="Arial" w:eastAsia="Arial" w:hAnsi="Arial"/>
+      <w:color w:val="1D2021"/>
+      <w:sz w:val="22"/>
+      <w:szCs w:val="22"/>
+    </w:rPr>
+  </w:style>
 </w:styles>
 </file>
</xml_diff>

<commit_message>
test: add renderer style regression coverage and align generation
</commit_message>
<xml_diff>
--- a/content/templates/openagreements-employee-ip-inventions-assignment/template.docx
+++ b/content/templates/openagreements-employee-ip-inventions-assignment/template.docx
@@ -53,7 +53,7 @@
           </w:tcPr>
           <w:p>
             <w:pPr>
-              <w:spacing w:after="30" w:line="276"/>
+              <w:spacing w:after="30" w:line="340"/>
             </w:pPr>
             <w:r>
               <w:rPr>
@@ -69,7 +69,7 @@
           </w:p>
           <w:p>
             <w:pPr>
-              <w:spacing w:after="20" w:line="276"/>
+              <w:spacing w:after="20" w:line="340"/>
             </w:pPr>
             <w:r>
               <w:rPr>
@@ -105,7 +105,7 @@
           </w:tcPr>
           <w:p>
             <w:pPr>
-              <w:spacing w:after="0" w:line="276"/>
+              <w:spacing w:after="0" w:line="340"/>
             </w:pPr>
             <w:r>
               <w:rPr>
@@ -138,7 +138,7 @@
           </w:tcPr>
           <w:p>
             <w:pPr>
-              <w:spacing w:before="0" w:after="0" w:line="276" w:beforeAutospacing="false" w:afterAutospacing="false"/>
+              <w:spacing w:before="0" w:after="0" w:line="340" w:beforeAutospacing="false" w:afterAutospacing="false"/>
               <w:contextualSpacing w:val="false"/>
             </w:pPr>
             <w:r>
@@ -179,7 +179,7 @@
           </w:tcPr>
           <w:p>
             <w:pPr>
-              <w:spacing w:after="0" w:line="276"/>
+              <w:spacing w:after="0" w:line="340"/>
             </w:pPr>
             <w:r>
               <w:rPr>
@@ -212,7 +212,7 @@
           </w:tcPr>
           <w:p>
             <w:pPr>
-              <w:spacing w:before="0" w:after="0" w:line="276" w:beforeAutospacing="false" w:afterAutospacing="false"/>
+              <w:spacing w:before="0" w:after="0" w:line="340" w:beforeAutospacing="false" w:afterAutospacing="false"/>
               <w:contextualSpacing w:val="false"/>
             </w:pPr>
             <w:r>
@@ -253,7 +253,7 @@
           </w:tcPr>
           <w:p>
             <w:pPr>
-              <w:spacing w:after="0" w:line="276"/>
+              <w:spacing w:after="0" w:line="340"/>
             </w:pPr>
             <w:r>
               <w:rPr>
@@ -286,7 +286,7 @@
           </w:tcPr>
           <w:p>
             <w:pPr>
-              <w:spacing w:before="0" w:after="0" w:line="276" w:beforeAutospacing="false" w:afterAutospacing="false"/>
+              <w:spacing w:before="0" w:after="0" w:line="340" w:beforeAutospacing="false" w:afterAutospacing="false"/>
               <w:contextualSpacing w:val="false"/>
             </w:pPr>
             <w:r>
@@ -327,7 +327,7 @@
           </w:tcPr>
           <w:p>
             <w:pPr>
-              <w:spacing w:after="0" w:line="276"/>
+              <w:spacing w:after="0" w:line="340"/>
             </w:pPr>
             <w:r>
               <w:rPr>
@@ -360,7 +360,7 @@
           </w:tcPr>
           <w:p>
             <w:pPr>
-              <w:spacing w:before="0" w:after="0" w:line="276" w:beforeAutospacing="false" w:afterAutospacing="false"/>
+              <w:spacing w:before="0" w:after="0" w:line="340" w:beforeAutospacing="false" w:afterAutospacing="false"/>
               <w:contextualSpacing w:val="false"/>
             </w:pPr>
             <w:r>
@@ -401,7 +401,7 @@
           </w:tcPr>
           <w:p>
             <w:pPr>
-              <w:spacing w:after="0" w:line="276"/>
+              <w:spacing w:after="0" w:line="340"/>
             </w:pPr>
             <w:r>
               <w:rPr>
@@ -434,7 +434,7 @@
           </w:tcPr>
           <w:p>
             <w:pPr>
-              <w:spacing w:before="0" w:after="0" w:line="276" w:beforeAutospacing="false" w:afterAutospacing="false"/>
+              <w:spacing w:before="0" w:after="0" w:line="340" w:beforeAutospacing="false" w:afterAutospacing="false"/>
               <w:contextualSpacing w:val="false"/>
             </w:pPr>
             <w:r>
@@ -475,7 +475,7 @@
           </w:tcPr>
           <w:p>
             <w:pPr>
-              <w:spacing w:after="0" w:line="276"/>
+              <w:spacing w:after="0" w:line="340"/>
             </w:pPr>
             <w:r>
               <w:rPr>
@@ -508,7 +508,7 @@
           </w:tcPr>
           <w:p>
             <w:pPr>
-              <w:spacing w:before="0" w:after="0" w:line="276" w:beforeAutospacing="false" w:afterAutospacing="false"/>
+              <w:spacing w:before="0" w:after="0" w:line="340" w:beforeAutospacing="false" w:afterAutospacing="false"/>
               <w:contextualSpacing w:val="false"/>
             </w:pPr>
             <w:r>
@@ -549,7 +549,7 @@
           </w:tcPr>
           <w:p>
             <w:pPr>
-              <w:spacing w:after="0" w:line="276"/>
+              <w:spacing w:after="0" w:line="340"/>
             </w:pPr>
             <w:r>
               <w:rPr>
@@ -582,7 +582,7 @@
           </w:tcPr>
           <w:p>
             <w:pPr>
-              <w:spacing w:before="0" w:after="0" w:line="276" w:beforeAutospacing="false" w:afterAutospacing="false"/>
+              <w:spacing w:before="0" w:after="0" w:line="340" w:beforeAutospacing="false" w:afterAutospacing="false"/>
               <w:contextualSpacing w:val="false"/>
             </w:pPr>
             <w:r>
@@ -623,7 +623,7 @@
           </w:tcPr>
           <w:p>
             <w:pPr>
-              <w:spacing w:after="0" w:line="276"/>
+              <w:spacing w:after="0" w:line="340"/>
             </w:pPr>
             <w:r>
               <w:rPr>
@@ -656,7 +656,7 @@
           </w:tcPr>
           <w:p>
             <w:pPr>
-              <w:spacing w:before="0" w:after="0" w:line="276" w:beforeAutospacing="false" w:afterAutospacing="false"/>
+              <w:spacing w:before="0" w:after="0" w:line="340" w:beforeAutospacing="false" w:afterAutospacing="false"/>
               <w:contextualSpacing w:val="false"/>
             </w:pPr>
             <w:r>
@@ -697,7 +697,7 @@
           </w:tcPr>
           <w:p>
             <w:pPr>
-              <w:spacing w:after="0" w:line="276"/>
+              <w:spacing w:after="0" w:line="340"/>
             </w:pPr>
             <w:r>
               <w:rPr>
@@ -730,7 +730,7 @@
           </w:tcPr>
           <w:p>
             <w:pPr>
-              <w:spacing w:before="0" w:after="0" w:line="276" w:beforeAutospacing="false" w:afterAutospacing="false"/>
+              <w:spacing w:before="0" w:after="0" w:line="340" w:beforeAutospacing="false" w:afterAutospacing="false"/>
               <w:contextualSpacing w:val="false"/>
             </w:pPr>
             <w:r>
@@ -771,7 +771,7 @@
           </w:tcPr>
           <w:p>
             <w:pPr>
-              <w:spacing w:after="0" w:line="276"/>
+              <w:spacing w:after="0" w:line="340"/>
             </w:pPr>
             <w:r>
               <w:rPr>
@@ -804,7 +804,7 @@
           </w:tcPr>
           <w:p>
             <w:pPr>
-              <w:spacing w:before="0" w:after="0" w:line="276" w:beforeAutospacing="false" w:afterAutospacing="false"/>
+              <w:spacing w:before="0" w:after="0" w:line="340" w:beforeAutospacing="false" w:afterAutospacing="false"/>
               <w:contextualSpacing w:val="false"/>
             </w:pPr>
             <w:r>
@@ -838,7 +838,7 @@
     </w:p>
     <w:p>
       <w:pPr>
-        <w:spacing w:before="0" w:after="240" w:line="276" w:beforeAutospacing="false" w:afterAutospacing="false"/>
+        <w:spacing w:before="0" w:after="240" w:line="340" w:beforeAutospacing="false" w:afterAutospacing="false"/>
         <w:contextualSpacing w:val="false"/>
       </w:pPr>
       <w:r>
@@ -855,7 +855,9 @@
     </w:p>
     <w:p>
       <w:pPr>
-        <w:spacing w:before="320" w:after="120" w:line="340" w:lineRule="auto"/>
+        <w:pStyle w:val="OAClauseHeading"/>
+        <w:spacing w:before="320" w:after="120" w:line="340" w:beforeAutospacing="false" w:afterAutospacing="false"/>
+        <w:contextualSpacing w:val="false"/>
       </w:pPr>
       <w:r>
         <w:rPr>
@@ -871,7 +873,9 @@
     </w:p>
     <w:p>
       <w:pPr>
-        <w:spacing w:before="0" w:after="280" w:line="340" w:lineRule="auto"/>
+        <w:pStyle w:val="OAClauseBody"/>
+        <w:spacing w:before="0" w:after="280" w:line="340" w:beforeAutospacing="false" w:afterAutospacing="false"/>
+        <w:contextualSpacing w:val="false"/>
       </w:pPr>
       <w:r>
         <w:rPr>
@@ -1006,7 +1010,9 @@
     </w:p>
     <w:p>
       <w:pPr>
-        <w:spacing w:before="320" w:after="120" w:line="340" w:lineRule="auto"/>
+        <w:pStyle w:val="OAClauseHeading"/>
+        <w:spacing w:before="320" w:after="120" w:line="340" w:beforeAutospacing="false" w:afterAutospacing="false"/>
+        <w:contextualSpacing w:val="false"/>
       </w:pPr>
       <w:r>
         <w:rPr>
@@ -1022,7 +1028,9 @@
     </w:p>
     <w:p>
       <w:pPr>
-        <w:spacing w:before="0" w:after="280" w:line="340" w:lineRule="auto"/>
+        <w:pStyle w:val="OAClauseBody"/>
+        <w:spacing w:before="0" w:after="280" w:line="340" w:beforeAutospacing="false" w:afterAutospacing="false"/>
+        <w:contextualSpacing w:val="false"/>
       </w:pPr>
       <w:r>
         <w:rPr>
@@ -1118,7 +1126,9 @@
     </w:p>
     <w:p>
       <w:pPr>
-        <w:spacing w:before="320" w:after="120" w:line="340" w:lineRule="auto"/>
+        <w:pStyle w:val="OAClauseHeading"/>
+        <w:spacing w:before="320" w:after="120" w:line="340" w:beforeAutospacing="false" w:afterAutospacing="false"/>
+        <w:contextualSpacing w:val="false"/>
       </w:pPr>
       <w:r>
         <w:rPr>
@@ -1134,7 +1144,9 @@
     </w:p>
     <w:p>
       <w:pPr>
-        <w:spacing w:before="0" w:after="280" w:line="340" w:lineRule="auto"/>
+        <w:pStyle w:val="OAClauseBody"/>
+        <w:spacing w:before="0" w:after="280" w:line="340" w:beforeAutospacing="false" w:afterAutospacing="false"/>
+        <w:contextualSpacing w:val="false"/>
       </w:pPr>
       <w:r>
         <w:rPr>
@@ -1191,7 +1203,9 @@
     </w:p>
     <w:p>
       <w:pPr>
-        <w:spacing w:before="320" w:after="120" w:line="340" w:lineRule="auto"/>
+        <w:pStyle w:val="OAClauseHeading"/>
+        <w:spacing w:before="320" w:after="120" w:line="340" w:beforeAutospacing="false" w:afterAutospacing="false"/>
+        <w:contextualSpacing w:val="false"/>
       </w:pPr>
       <w:r>
         <w:rPr>
@@ -1207,7 +1221,9 @@
     </w:p>
     <w:p>
       <w:pPr>
-        <w:spacing w:before="0" w:after="280" w:line="340" w:lineRule="auto"/>
+        <w:pStyle w:val="OAClauseBody"/>
+        <w:spacing w:before="0" w:after="280" w:line="340" w:beforeAutospacing="false" w:afterAutospacing="false"/>
+        <w:contextualSpacing w:val="false"/>
       </w:pPr>
       <w:r>
         <w:rPr>
@@ -1329,7 +1345,9 @@
     </w:p>
     <w:p>
       <w:pPr>
-        <w:spacing w:before="320" w:after="120" w:line="340" w:lineRule="auto"/>
+        <w:pStyle w:val="OAClauseHeading"/>
+        <w:spacing w:before="320" w:after="120" w:line="340" w:beforeAutospacing="false" w:afterAutospacing="false"/>
+        <w:contextualSpacing w:val="false"/>
       </w:pPr>
       <w:r>
         <w:rPr>
@@ -1345,7 +1363,9 @@
     </w:p>
     <w:p>
       <w:pPr>
-        <w:spacing w:before="0" w:after="280" w:line="340" w:lineRule="auto"/>
+        <w:pStyle w:val="OAClauseBody"/>
+        <w:spacing w:before="0" w:after="280" w:line="340" w:beforeAutospacing="false" w:afterAutospacing="false"/>
+        <w:contextualSpacing w:val="false"/>
       </w:pPr>
       <w:r>
         <w:rPr>
@@ -1454,7 +1474,9 @@
     </w:p>
     <w:p>
       <w:pPr>
-        <w:spacing w:before="320" w:after="120" w:line="340" w:lineRule="auto"/>
+        <w:pStyle w:val="OAClauseHeading"/>
+        <w:spacing w:before="320" w:after="120" w:line="340" w:beforeAutospacing="false" w:afterAutospacing="false"/>
+        <w:contextualSpacing w:val="false"/>
       </w:pPr>
       <w:r>
         <w:rPr>
@@ -1470,7 +1492,9 @@
     </w:p>
     <w:p>
       <w:pPr>
-        <w:spacing w:before="0" w:after="280" w:line="340" w:lineRule="auto"/>
+        <w:pStyle w:val="OAClauseBody"/>
+        <w:spacing w:before="0" w:after="280" w:line="340" w:beforeAutospacing="false" w:afterAutospacing="false"/>
+        <w:contextualSpacing w:val="false"/>
       </w:pPr>
       <w:r>
         <w:rPr>
@@ -1605,7 +1629,9 @@
     </w:p>
     <w:p>
       <w:pPr>
-        <w:spacing w:before="320" w:after="120" w:line="340" w:lineRule="auto"/>
+        <w:pStyle w:val="OAClauseHeading"/>
+        <w:spacing w:before="320" w:after="120" w:line="340" w:beforeAutospacing="false" w:afterAutospacing="false"/>
+        <w:contextualSpacing w:val="false"/>
       </w:pPr>
       <w:r>
         <w:rPr>
@@ -1621,7 +1647,9 @@
     </w:p>
     <w:p>
       <w:pPr>
-        <w:spacing w:before="0" w:after="280" w:line="340" w:lineRule="auto"/>
+        <w:pStyle w:val="OAClauseBody"/>
+        <w:spacing w:before="0" w:after="280" w:line="340" w:beforeAutospacing="false" w:afterAutospacing="false"/>
+        <w:contextualSpacing w:val="false"/>
       </w:pPr>
       <w:r>
         <w:rPr>
@@ -1704,7 +1732,9 @@
     </w:p>
     <w:p>
       <w:pPr>
-        <w:spacing w:before="320" w:after="120" w:line="340" w:lineRule="auto"/>
+        <w:pStyle w:val="OAClauseHeading"/>
+        <w:spacing w:before="320" w:after="120" w:line="340" w:beforeAutospacing="false" w:afterAutospacing="false"/>
+        <w:contextualSpacing w:val="false"/>
       </w:pPr>
       <w:r>
         <w:rPr>
@@ -1720,7 +1750,9 @@
     </w:p>
     <w:p>
       <w:pPr>
-        <w:spacing w:before="0" w:after="280" w:line="340" w:lineRule="auto"/>
+        <w:pStyle w:val="OAClauseBody"/>
+        <w:spacing w:before="0" w:after="280" w:line="340" w:beforeAutospacing="false" w:afterAutospacing="false"/>
+        <w:contextualSpacing w:val="false"/>
       </w:pPr>
       <w:r>
         <w:rPr>
@@ -1829,7 +1861,9 @@
     </w:p>
     <w:p>
       <w:pPr>
-        <w:spacing w:before="320" w:after="120" w:line="340" w:lineRule="auto"/>
+        <w:pStyle w:val="OAClauseHeading"/>
+        <w:spacing w:before="320" w:after="120" w:line="340" w:beforeAutospacing="false" w:afterAutospacing="false"/>
+        <w:contextualSpacing w:val="false"/>
       </w:pPr>
       <w:r>
         <w:rPr>
@@ -1845,7 +1879,9 @@
     </w:p>
     <w:p>
       <w:pPr>
-        <w:spacing w:before="0" w:after="280" w:line="340" w:lineRule="auto"/>
+        <w:pStyle w:val="OAClauseBody"/>
+        <w:spacing w:before="0" w:after="280" w:line="340" w:beforeAutospacing="false" w:afterAutospacing="false"/>
+        <w:contextualSpacing w:val="false"/>
       </w:pPr>
       <w:r>
         <w:rPr>
@@ -1889,7 +1925,9 @@
     </w:p>
     <w:p>
       <w:pPr>
-        <w:spacing w:before="320" w:after="120" w:line="340" w:lineRule="auto"/>
+        <w:pStyle w:val="OAClauseHeading"/>
+        <w:spacing w:before="320" w:after="120" w:line="340" w:beforeAutospacing="false" w:afterAutospacing="false"/>
+        <w:contextualSpacing w:val="false"/>
       </w:pPr>
       <w:r>
         <w:rPr>
@@ -1905,7 +1943,9 @@
     </w:p>
     <w:p>
       <w:pPr>
-        <w:spacing w:before="0" w:after="280" w:line="340" w:lineRule="auto"/>
+        <w:pStyle w:val="OAClauseBody"/>
+        <w:spacing w:before="0" w:after="280" w:line="340" w:beforeAutospacing="false" w:afterAutospacing="false"/>
+        <w:contextualSpacing w:val="false"/>
       </w:pPr>
       <w:r>
         <w:rPr>
@@ -1987,7 +2027,7 @@
     </w:p>
     <w:p>
       <w:pPr>
-        <w:spacing w:before="0" w:after="240" w:line="276" w:beforeAutospacing="false" w:afterAutospacing="false"/>
+        <w:spacing w:before="0" w:after="240" w:line="340" w:beforeAutospacing="false" w:afterAutospacing="false"/>
         <w:contextualSpacing w:val="false"/>
       </w:pPr>
       <w:r>
@@ -2004,7 +2044,7 @@
     </w:p>
     <w:p>
       <w:pPr>
-        <w:spacing w:before="0" w:after="120" w:line="276" w:beforeAutospacing="false" w:afterAutospacing="false"/>
+        <w:spacing w:before="0" w:after="280" w:line="340" w:beforeAutospacing="false" w:afterAutospacing="false"/>
         <w:contextualSpacing w:val="false"/>
       </w:pPr>
       <w:r>
@@ -2059,7 +2099,7 @@
           </w:tcPr>
           <w:p>
             <w:pPr>
-              <w:spacing w:after="0" w:line="276"/>
+              <w:spacing w:after="0" w:line="340"/>
             </w:pPr>
             <w:r>
               <w:rPr>
@@ -2092,7 +2132,7 @@
           </w:tcPr>
           <w:p>
             <w:pPr>
-              <w:spacing w:after="0" w:line="276"/>
+              <w:spacing w:after="0" w:line="340"/>
               <w:jc w:val="center"/>
             </w:pPr>
             <w:r>
@@ -2148,7 +2188,7 @@
           </w:tcPr>
           <w:p>
             <w:pPr>
-              <w:spacing w:after="0" w:line="276"/>
+              <w:spacing w:after="0" w:line="340"/>
               <w:jc w:val="center"/>
             </w:pPr>
             <w:r>
@@ -2187,7 +2227,7 @@
           </w:tcPr>
           <w:p>
             <w:pPr>
-              <w:spacing w:after="0" w:line="276"/>
+              <w:spacing w:after="0" w:line="340"/>
             </w:pPr>
             <w:r>
               <w:rPr>
@@ -2220,7 +2260,7 @@
           </w:tcPr>
           <w:p>
             <w:pPr>
-              <w:spacing w:after="0" w:line="276"/>
+              <w:spacing w:after="0" w:line="340"/>
             </w:pPr>
             <w:r>
               <w:rPr>
@@ -2273,7 +2313,7 @@
           </w:tcPr>
           <w:p>
             <w:pPr>
-              <w:spacing w:after="0" w:line="276"/>
+              <w:spacing w:after="0" w:line="340"/>
             </w:pPr>
             <w:r>
               <w:rPr>
@@ -2309,7 +2349,7 @@
           </w:tcPr>
           <w:p>
             <w:pPr>
-              <w:spacing w:after="0" w:line="276"/>
+              <w:spacing w:after="0" w:line="340"/>
             </w:pPr>
             <w:r>
               <w:rPr>
@@ -2342,7 +2382,7 @@
           </w:tcPr>
           <w:p>
             <w:pPr>
-              <w:spacing w:after="0" w:line="276"/>
+              <w:spacing w:after="0" w:line="340"/>
             </w:pPr>
             <w:r>
               <w:rPr>
@@ -2395,7 +2435,7 @@
           </w:tcPr>
           <w:p>
             <w:pPr>
-              <w:spacing w:after="0" w:line="276"/>
+              <w:spacing w:after="0" w:line="340"/>
             </w:pPr>
             <w:r>
               <w:rPr>
@@ -2431,7 +2471,7 @@
           </w:tcPr>
           <w:p>
             <w:pPr>
-              <w:spacing w:after="0" w:line="276"/>
+              <w:spacing w:after="0" w:line="340"/>
             </w:pPr>
             <w:r>
               <w:rPr>
@@ -2464,7 +2504,7 @@
           </w:tcPr>
           <w:p>
             <w:pPr>
-              <w:spacing w:after="0" w:line="276"/>
+              <w:spacing w:after="0" w:line="340"/>
             </w:pPr>
             <w:r>
               <w:rPr>
@@ -2517,7 +2557,7 @@
           </w:tcPr>
           <w:p>
             <w:pPr>
-              <w:spacing w:after="0" w:line="276"/>
+              <w:spacing w:after="0" w:line="340"/>
             </w:pPr>
             <w:r>
               <w:rPr>
@@ -2553,7 +2593,7 @@
           </w:tcPr>
           <w:p>
             <w:pPr>
-              <w:spacing w:after="0" w:line="276"/>
+              <w:spacing w:after="0" w:line="340"/>
             </w:pPr>
             <w:r>
               <w:rPr>
@@ -2586,7 +2626,7 @@
           </w:tcPr>
           <w:p>
             <w:pPr>
-              <w:spacing w:after="0" w:line="276"/>
+              <w:spacing w:after="0" w:line="340"/>
             </w:pPr>
             <w:r>
               <w:rPr>
@@ -2639,7 +2679,7 @@
           </w:tcPr>
           <w:p>
             <w:pPr>
-              <w:spacing w:after="0" w:line="276"/>
+              <w:spacing w:after="0" w:line="340"/>
             </w:pPr>
             <w:r>
               <w:rPr>
@@ -3281,8 +3321,19 @@
 <file path=word/styles.xml><?xml version="1.0" encoding="utf-8"?>
 <w:styles xmlns:mc="http://schemas.openxmlformats.org/markup-compatibility/2006" xmlns:r="http://schemas.openxmlformats.org/officeDocument/2006/relationships" xmlns:w="http://schemas.openxmlformats.org/wordprocessingml/2006/main" xmlns:w14="http://schemas.microsoft.com/office/word/2010/wordml" xmlns:w15="http://schemas.microsoft.com/office/word/2012/wordml" mc:Ignorable="w14 w15">
   <w:docDefaults>
-    <w:rPrDefault/>
-    <w:pPrDefault/>
+    <w:rPrDefault>
+      <w:rPr>
+        <w:rFonts w:ascii="Arial" w:cs="Arial" w:eastAsia="Arial" w:hAnsi="Arial"/>
+        <w:color w:val="1D2021"/>
+        <w:sz w:val="22"/>
+        <w:szCs w:val="22"/>
+      </w:rPr>
+    </w:rPrDefault>
+    <w:pPrDefault>
+      <w:pPr>
+        <w:spacing w:before="0" w:after="0" w:line="340" w:lineRule="auto"/>
+      </w:pPr>
+    </w:pPrDefault>
   </w:docDefaults>
   <w:style w:type="paragraph" w:styleId="Title">
     <w:name w:val="Title"/>
@@ -3418,5 +3469,51 @@
       <w:szCs w:val="20"/>
     </w:rPr>
   </w:style>
+  <w:style w:type="paragraph" w:styleId="Normal">
+    <w:name w:val="Normal"/>
+    <w:next w:val="Normal"/>
+    <w:qFormat/>
+    <w:pPr>
+      <w:spacing w:before="0" w:after="0" w:line="340" w:lineRule="auto"/>
+    </w:pPr>
+    <w:rPr>
+      <w:rFonts w:ascii="Arial" w:cs="Arial" w:eastAsia="Arial" w:hAnsi="Arial"/>
+      <w:color w:val="1D2021"/>
+      <w:sz w:val="22"/>
+      <w:szCs w:val="22"/>
+    </w:rPr>
+  </w:style>
+  <w:style w:type="paragraph" w:styleId="OAClauseHeading">
+    <w:name w:val="OA Clause Heading"/>
+    <w:basedOn w:val="Normal"/>
+    <w:next w:val="OAClauseBody"/>
+    <w:qFormat/>
+    <w:pPr>
+      <w:spacing w:before="320" w:after="120" w:line="340" w:lineRule="auto"/>
+    </w:pPr>
+    <w:rPr>
+      <w:rFonts w:ascii="Arial" w:cs="Arial" w:eastAsia="Arial" w:hAnsi="Arial"/>
+      <w:b/>
+      <w:bCs/>
+      <w:color w:val="1D2021"/>
+      <w:sz w:val="22"/>
+      <w:szCs w:val="22"/>
+    </w:rPr>
+  </w:style>
+  <w:style w:type="paragraph" w:styleId="OAClauseBody">
+    <w:name w:val="OA Clause Body"/>
+    <w:basedOn w:val="Normal"/>
+    <w:next w:val="OAClauseHeading"/>
+    <w:qFormat/>
+    <w:pPr>
+      <w:spacing w:before="0" w:after="280" w:line="340" w:lineRule="auto"/>
+    </w:pPr>
+    <w:rPr>
+      <w:rFonts w:ascii="Arial" w:cs="Arial" w:eastAsia="Arial" w:hAnsi="Arial"/>
+      <w:color w:val="1D2021"/>
+      <w:sz w:val="22"/>
+      <w:szCs w:val="22"/>
+    </w:rPr>
+  </w:style>
 </w:styles>
 </file>
</xml_diff>

<commit_message>
test: tune NVCA preview timeout and refresh renderer outputs
</commit_message>
<xml_diff>
--- a/content/templates/openagreements-employee-ip-inventions-assignment/template.docx
+++ b/content/templates/openagreements-employee-ip-inventions-assignment/template.docx
@@ -53,7 +53,7 @@
           </w:tcPr>
           <w:p>
             <w:pPr>
-              <w:spacing w:after="30" w:line="340"/>
+              <w:spacing w:after="30" w:line="276"/>
             </w:pPr>
             <w:r>
               <w:rPr>
@@ -69,7 +69,7 @@
           </w:p>
           <w:p>
             <w:pPr>
-              <w:spacing w:after="20" w:line="340"/>
+              <w:spacing w:after="20" w:line="276"/>
             </w:pPr>
             <w:r>
               <w:rPr>
@@ -105,7 +105,7 @@
           </w:tcPr>
           <w:p>
             <w:pPr>
-              <w:spacing w:after="0" w:line="340"/>
+              <w:spacing w:after="0" w:line="276"/>
             </w:pPr>
             <w:r>
               <w:rPr>
@@ -138,7 +138,7 @@
           </w:tcPr>
           <w:p>
             <w:pPr>
-              <w:spacing w:before="0" w:after="0" w:line="340" w:beforeAutospacing="false" w:afterAutospacing="false"/>
+              <w:spacing w:before="0" w:after="0" w:line="276" w:beforeAutospacing="false" w:afterAutospacing="false"/>
               <w:contextualSpacing w:val="false"/>
             </w:pPr>
             <w:r>
@@ -179,7 +179,7 @@
           </w:tcPr>
           <w:p>
             <w:pPr>
-              <w:spacing w:after="0" w:line="340"/>
+              <w:spacing w:after="0" w:line="276"/>
             </w:pPr>
             <w:r>
               <w:rPr>
@@ -212,7 +212,7 @@
           </w:tcPr>
           <w:p>
             <w:pPr>
-              <w:spacing w:before="0" w:after="0" w:line="340" w:beforeAutospacing="false" w:afterAutospacing="false"/>
+              <w:spacing w:before="0" w:after="0" w:line="276" w:beforeAutospacing="false" w:afterAutospacing="false"/>
               <w:contextualSpacing w:val="false"/>
             </w:pPr>
             <w:r>
@@ -253,7 +253,7 @@
           </w:tcPr>
           <w:p>
             <w:pPr>
-              <w:spacing w:after="0" w:line="340"/>
+              <w:spacing w:after="0" w:line="276"/>
             </w:pPr>
             <w:r>
               <w:rPr>
@@ -286,7 +286,7 @@
           </w:tcPr>
           <w:p>
             <w:pPr>
-              <w:spacing w:before="0" w:after="0" w:line="340" w:beforeAutospacing="false" w:afterAutospacing="false"/>
+              <w:spacing w:before="0" w:after="0" w:line="276" w:beforeAutospacing="false" w:afterAutospacing="false"/>
               <w:contextualSpacing w:val="false"/>
             </w:pPr>
             <w:r>
@@ -327,7 +327,7 @@
           </w:tcPr>
           <w:p>
             <w:pPr>
-              <w:spacing w:after="0" w:line="340"/>
+              <w:spacing w:after="0" w:line="276"/>
             </w:pPr>
             <w:r>
               <w:rPr>
@@ -360,7 +360,7 @@
           </w:tcPr>
           <w:p>
             <w:pPr>
-              <w:spacing w:before="0" w:after="0" w:line="340" w:beforeAutospacing="false" w:afterAutospacing="false"/>
+              <w:spacing w:before="0" w:after="0" w:line="276" w:beforeAutospacing="false" w:afterAutospacing="false"/>
               <w:contextualSpacing w:val="false"/>
             </w:pPr>
             <w:r>
@@ -401,7 +401,7 @@
           </w:tcPr>
           <w:p>
             <w:pPr>
-              <w:spacing w:after="0" w:line="340"/>
+              <w:spacing w:after="0" w:line="276"/>
             </w:pPr>
             <w:r>
               <w:rPr>
@@ -434,7 +434,7 @@
           </w:tcPr>
           <w:p>
             <w:pPr>
-              <w:spacing w:before="0" w:after="0" w:line="340" w:beforeAutospacing="false" w:afterAutospacing="false"/>
+              <w:spacing w:before="0" w:after="0" w:line="276" w:beforeAutospacing="false" w:afterAutospacing="false"/>
               <w:contextualSpacing w:val="false"/>
             </w:pPr>
             <w:r>
@@ -475,7 +475,7 @@
           </w:tcPr>
           <w:p>
             <w:pPr>
-              <w:spacing w:after="0" w:line="340"/>
+              <w:spacing w:after="0" w:line="276"/>
             </w:pPr>
             <w:r>
               <w:rPr>
@@ -508,7 +508,7 @@
           </w:tcPr>
           <w:p>
             <w:pPr>
-              <w:spacing w:before="0" w:after="0" w:line="340" w:beforeAutospacing="false" w:afterAutospacing="false"/>
+              <w:spacing w:before="0" w:after="0" w:line="276" w:beforeAutospacing="false" w:afterAutospacing="false"/>
               <w:contextualSpacing w:val="false"/>
             </w:pPr>
             <w:r>
@@ -549,7 +549,7 @@
           </w:tcPr>
           <w:p>
             <w:pPr>
-              <w:spacing w:after="0" w:line="340"/>
+              <w:spacing w:after="0" w:line="276"/>
             </w:pPr>
             <w:r>
               <w:rPr>
@@ -582,7 +582,7 @@
           </w:tcPr>
           <w:p>
             <w:pPr>
-              <w:spacing w:before="0" w:after="0" w:line="340" w:beforeAutospacing="false" w:afterAutospacing="false"/>
+              <w:spacing w:before="0" w:after="0" w:line="276" w:beforeAutospacing="false" w:afterAutospacing="false"/>
               <w:contextualSpacing w:val="false"/>
             </w:pPr>
             <w:r>
@@ -623,7 +623,7 @@
           </w:tcPr>
           <w:p>
             <w:pPr>
-              <w:spacing w:after="0" w:line="340"/>
+              <w:spacing w:after="0" w:line="276"/>
             </w:pPr>
             <w:r>
               <w:rPr>
@@ -656,7 +656,7 @@
           </w:tcPr>
           <w:p>
             <w:pPr>
-              <w:spacing w:before="0" w:after="0" w:line="340" w:beforeAutospacing="false" w:afterAutospacing="false"/>
+              <w:spacing w:before="0" w:after="0" w:line="276" w:beforeAutospacing="false" w:afterAutospacing="false"/>
               <w:contextualSpacing w:val="false"/>
             </w:pPr>
             <w:r>
@@ -697,7 +697,7 @@
           </w:tcPr>
           <w:p>
             <w:pPr>
-              <w:spacing w:after="0" w:line="340"/>
+              <w:spacing w:after="0" w:line="276"/>
             </w:pPr>
             <w:r>
               <w:rPr>
@@ -730,7 +730,7 @@
           </w:tcPr>
           <w:p>
             <w:pPr>
-              <w:spacing w:before="0" w:after="0" w:line="340" w:beforeAutospacing="false" w:afterAutospacing="false"/>
+              <w:spacing w:before="0" w:after="0" w:line="276" w:beforeAutospacing="false" w:afterAutospacing="false"/>
               <w:contextualSpacing w:val="false"/>
             </w:pPr>
             <w:r>
@@ -771,7 +771,7 @@
           </w:tcPr>
           <w:p>
             <w:pPr>
-              <w:spacing w:after="0" w:line="340"/>
+              <w:spacing w:after="0" w:line="276"/>
             </w:pPr>
             <w:r>
               <w:rPr>
@@ -804,7 +804,7 @@
           </w:tcPr>
           <w:p>
             <w:pPr>
-              <w:spacing w:before="0" w:after="0" w:line="340" w:beforeAutospacing="false" w:afterAutospacing="false"/>
+              <w:spacing w:before="0" w:after="0" w:line="276" w:beforeAutospacing="false" w:afterAutospacing="false"/>
               <w:contextualSpacing w:val="false"/>
             </w:pPr>
             <w:r>
@@ -838,7 +838,7 @@
     </w:p>
     <w:p>
       <w:pPr>
-        <w:spacing w:before="0" w:after="240" w:line="340" w:beforeAutospacing="false" w:afterAutospacing="false"/>
+        <w:spacing w:before="0" w:after="240" w:line="276" w:beforeAutospacing="false" w:afterAutospacing="false"/>
         <w:contextualSpacing w:val="false"/>
       </w:pPr>
       <w:r>
@@ -856,8 +856,7 @@
     <w:p>
       <w:pPr>
         <w:pStyle w:val="OAClauseHeading"/>
-        <w:spacing w:before="320" w:after="120" w:line="340" w:beforeAutospacing="false" w:afterAutospacing="false"/>
-        <w:contextualSpacing w:val="false"/>
+        <w:spacing w:before="320" w:after="120" w:line="340" w:lineRule="auto"/>
       </w:pPr>
       <w:r>
         <w:rPr>
@@ -874,8 +873,7 @@
     <w:p>
       <w:pPr>
         <w:pStyle w:val="OAClauseBody"/>
-        <w:spacing w:before="0" w:after="280" w:line="340" w:beforeAutospacing="false" w:afterAutospacing="false"/>
-        <w:contextualSpacing w:val="false"/>
+        <w:spacing w:before="0" w:after="280" w:line="340" w:lineRule="auto"/>
       </w:pPr>
       <w:r>
         <w:rPr>
@@ -1011,8 +1009,7 @@
     <w:p>
       <w:pPr>
         <w:pStyle w:val="OAClauseHeading"/>
-        <w:spacing w:before="320" w:after="120" w:line="340" w:beforeAutospacing="false" w:afterAutospacing="false"/>
-        <w:contextualSpacing w:val="false"/>
+        <w:spacing w:before="320" w:after="120" w:line="340" w:lineRule="auto"/>
       </w:pPr>
       <w:r>
         <w:rPr>
@@ -1029,8 +1026,7 @@
     <w:p>
       <w:pPr>
         <w:pStyle w:val="OAClauseBody"/>
-        <w:spacing w:before="0" w:after="280" w:line="340" w:beforeAutospacing="false" w:afterAutospacing="false"/>
-        <w:contextualSpacing w:val="false"/>
+        <w:spacing w:before="0" w:after="280" w:line="340" w:lineRule="auto"/>
       </w:pPr>
       <w:r>
         <w:rPr>
@@ -1127,8 +1123,7 @@
     <w:p>
       <w:pPr>
         <w:pStyle w:val="OAClauseHeading"/>
-        <w:spacing w:before="320" w:after="120" w:line="340" w:beforeAutospacing="false" w:afterAutospacing="false"/>
-        <w:contextualSpacing w:val="false"/>
+        <w:spacing w:before="320" w:after="120" w:line="340" w:lineRule="auto"/>
       </w:pPr>
       <w:r>
         <w:rPr>
@@ -1145,8 +1140,7 @@
     <w:p>
       <w:pPr>
         <w:pStyle w:val="OAClauseBody"/>
-        <w:spacing w:before="0" w:after="280" w:line="340" w:beforeAutospacing="false" w:afterAutospacing="false"/>
-        <w:contextualSpacing w:val="false"/>
+        <w:spacing w:before="0" w:after="280" w:line="340" w:lineRule="auto"/>
       </w:pPr>
       <w:r>
         <w:rPr>
@@ -1204,8 +1198,7 @@
     <w:p>
       <w:pPr>
         <w:pStyle w:val="OAClauseHeading"/>
-        <w:spacing w:before="320" w:after="120" w:line="340" w:beforeAutospacing="false" w:afterAutospacing="false"/>
-        <w:contextualSpacing w:val="false"/>
+        <w:spacing w:before="320" w:after="120" w:line="340" w:lineRule="auto"/>
       </w:pPr>
       <w:r>
         <w:rPr>
@@ -1222,8 +1215,7 @@
     <w:p>
       <w:pPr>
         <w:pStyle w:val="OAClauseBody"/>
-        <w:spacing w:before="0" w:after="280" w:line="340" w:beforeAutospacing="false" w:afterAutospacing="false"/>
-        <w:contextualSpacing w:val="false"/>
+        <w:spacing w:before="0" w:after="280" w:line="340" w:lineRule="auto"/>
       </w:pPr>
       <w:r>
         <w:rPr>
@@ -1346,8 +1338,7 @@
     <w:p>
       <w:pPr>
         <w:pStyle w:val="OAClauseHeading"/>
-        <w:spacing w:before="320" w:after="120" w:line="340" w:beforeAutospacing="false" w:afterAutospacing="false"/>
-        <w:contextualSpacing w:val="false"/>
+        <w:spacing w:before="320" w:after="120" w:line="340" w:lineRule="auto"/>
       </w:pPr>
       <w:r>
         <w:rPr>
@@ -1364,8 +1355,7 @@
     <w:p>
       <w:pPr>
         <w:pStyle w:val="OAClauseBody"/>
-        <w:spacing w:before="0" w:after="280" w:line="340" w:beforeAutospacing="false" w:afterAutospacing="false"/>
-        <w:contextualSpacing w:val="false"/>
+        <w:spacing w:before="0" w:after="280" w:line="340" w:lineRule="auto"/>
       </w:pPr>
       <w:r>
         <w:rPr>
@@ -1475,8 +1465,7 @@
     <w:p>
       <w:pPr>
         <w:pStyle w:val="OAClauseHeading"/>
-        <w:spacing w:before="320" w:after="120" w:line="340" w:beforeAutospacing="false" w:afterAutospacing="false"/>
-        <w:contextualSpacing w:val="false"/>
+        <w:spacing w:before="320" w:after="120" w:line="340" w:lineRule="auto"/>
       </w:pPr>
       <w:r>
         <w:rPr>
@@ -1493,8 +1482,7 @@
     <w:p>
       <w:pPr>
         <w:pStyle w:val="OAClauseBody"/>
-        <w:spacing w:before="0" w:after="280" w:line="340" w:beforeAutospacing="false" w:afterAutospacing="false"/>
-        <w:contextualSpacing w:val="false"/>
+        <w:spacing w:before="0" w:after="280" w:line="340" w:lineRule="auto"/>
       </w:pPr>
       <w:r>
         <w:rPr>
@@ -1630,8 +1618,7 @@
     <w:p>
       <w:pPr>
         <w:pStyle w:val="OAClauseHeading"/>
-        <w:spacing w:before="320" w:after="120" w:line="340" w:beforeAutospacing="false" w:afterAutospacing="false"/>
-        <w:contextualSpacing w:val="false"/>
+        <w:spacing w:before="320" w:after="120" w:line="340" w:lineRule="auto"/>
       </w:pPr>
       <w:r>
         <w:rPr>
@@ -1648,8 +1635,7 @@
     <w:p>
       <w:pPr>
         <w:pStyle w:val="OAClauseBody"/>
-        <w:spacing w:before="0" w:after="280" w:line="340" w:beforeAutospacing="false" w:afterAutospacing="false"/>
-        <w:contextualSpacing w:val="false"/>
+        <w:spacing w:before="0" w:after="280" w:line="340" w:lineRule="auto"/>
       </w:pPr>
       <w:r>
         <w:rPr>
@@ -1733,8 +1719,7 @@
     <w:p>
       <w:pPr>
         <w:pStyle w:val="OAClauseHeading"/>
-        <w:spacing w:before="320" w:after="120" w:line="340" w:beforeAutospacing="false" w:afterAutospacing="false"/>
-        <w:contextualSpacing w:val="false"/>
+        <w:spacing w:before="320" w:after="120" w:line="340" w:lineRule="auto"/>
       </w:pPr>
       <w:r>
         <w:rPr>
@@ -1751,8 +1736,7 @@
     <w:p>
       <w:pPr>
         <w:pStyle w:val="OAClauseBody"/>
-        <w:spacing w:before="0" w:after="280" w:line="340" w:beforeAutospacing="false" w:afterAutospacing="false"/>
-        <w:contextualSpacing w:val="false"/>
+        <w:spacing w:before="0" w:after="280" w:line="340" w:lineRule="auto"/>
       </w:pPr>
       <w:r>
         <w:rPr>
@@ -1862,8 +1846,7 @@
     <w:p>
       <w:pPr>
         <w:pStyle w:val="OAClauseHeading"/>
-        <w:spacing w:before="320" w:after="120" w:line="340" w:beforeAutospacing="false" w:afterAutospacing="false"/>
-        <w:contextualSpacing w:val="false"/>
+        <w:spacing w:before="320" w:after="120" w:line="340" w:lineRule="auto"/>
       </w:pPr>
       <w:r>
         <w:rPr>
@@ -1880,8 +1863,7 @@
     <w:p>
       <w:pPr>
         <w:pStyle w:val="OAClauseBody"/>
-        <w:spacing w:before="0" w:after="280" w:line="340" w:beforeAutospacing="false" w:afterAutospacing="false"/>
-        <w:contextualSpacing w:val="false"/>
+        <w:spacing w:before="0" w:after="280" w:line="340" w:lineRule="auto"/>
       </w:pPr>
       <w:r>
         <w:rPr>
@@ -1926,8 +1908,7 @@
     <w:p>
       <w:pPr>
         <w:pStyle w:val="OAClauseHeading"/>
-        <w:spacing w:before="320" w:after="120" w:line="340" w:beforeAutospacing="false" w:afterAutospacing="false"/>
-        <w:contextualSpacing w:val="false"/>
+        <w:spacing w:before="320" w:after="120" w:line="340" w:lineRule="auto"/>
       </w:pPr>
       <w:r>
         <w:rPr>
@@ -1944,8 +1925,7 @@
     <w:p>
       <w:pPr>
         <w:pStyle w:val="OAClauseBody"/>
-        <w:spacing w:before="0" w:after="280" w:line="340" w:beforeAutospacing="false" w:afterAutospacing="false"/>
-        <w:contextualSpacing w:val="false"/>
+        <w:spacing w:before="0" w:after="280" w:line="340" w:lineRule="auto"/>
       </w:pPr>
       <w:r>
         <w:rPr>
@@ -2027,7 +2007,7 @@
     </w:p>
     <w:p>
       <w:pPr>
-        <w:spacing w:before="0" w:after="240" w:line="340" w:beforeAutospacing="false" w:afterAutospacing="false"/>
+        <w:spacing w:before="0" w:after="240" w:line="276" w:beforeAutospacing="false" w:afterAutospacing="false"/>
         <w:contextualSpacing w:val="false"/>
       </w:pPr>
       <w:r>
@@ -2044,7 +2024,7 @@
     </w:p>
     <w:p>
       <w:pPr>
-        <w:spacing w:before="0" w:after="280" w:line="340" w:beforeAutospacing="false" w:afterAutospacing="false"/>
+        <w:spacing w:before="0" w:after="120" w:line="276" w:beforeAutospacing="false" w:afterAutospacing="false"/>
         <w:contextualSpacing w:val="false"/>
       </w:pPr>
       <w:r>
@@ -2099,7 +2079,7 @@
           </w:tcPr>
           <w:p>
             <w:pPr>
-              <w:spacing w:after="0" w:line="340"/>
+              <w:spacing w:after="0" w:line="276"/>
             </w:pPr>
             <w:r>
               <w:rPr>
@@ -2132,7 +2112,7 @@
           </w:tcPr>
           <w:p>
             <w:pPr>
-              <w:spacing w:after="0" w:line="340"/>
+              <w:spacing w:after="0" w:line="276"/>
               <w:jc w:val="center"/>
             </w:pPr>
             <w:r>
@@ -2188,7 +2168,7 @@
           </w:tcPr>
           <w:p>
             <w:pPr>
-              <w:spacing w:after="0" w:line="340"/>
+              <w:spacing w:after="0" w:line="276"/>
               <w:jc w:val="center"/>
             </w:pPr>
             <w:r>
@@ -2227,7 +2207,7 @@
           </w:tcPr>
           <w:p>
             <w:pPr>
-              <w:spacing w:after="0" w:line="340"/>
+              <w:spacing w:after="0" w:line="276"/>
             </w:pPr>
             <w:r>
               <w:rPr>
@@ -2260,7 +2240,7 @@
           </w:tcPr>
           <w:p>
             <w:pPr>
-              <w:spacing w:after="0" w:line="340"/>
+              <w:spacing w:after="0" w:line="276"/>
             </w:pPr>
             <w:r>
               <w:rPr>
@@ -2313,7 +2293,7 @@
           </w:tcPr>
           <w:p>
             <w:pPr>
-              <w:spacing w:after="0" w:line="340"/>
+              <w:spacing w:after="0" w:line="276"/>
             </w:pPr>
             <w:r>
               <w:rPr>
@@ -2349,7 +2329,7 @@
           </w:tcPr>
           <w:p>
             <w:pPr>
-              <w:spacing w:after="0" w:line="340"/>
+              <w:spacing w:after="0" w:line="276"/>
             </w:pPr>
             <w:r>
               <w:rPr>
@@ -2382,7 +2362,7 @@
           </w:tcPr>
           <w:p>
             <w:pPr>
-              <w:spacing w:after="0" w:line="340"/>
+              <w:spacing w:after="0" w:line="276"/>
             </w:pPr>
             <w:r>
               <w:rPr>
@@ -2435,7 +2415,7 @@
           </w:tcPr>
           <w:p>
             <w:pPr>
-              <w:spacing w:after="0" w:line="340"/>
+              <w:spacing w:after="0" w:line="276"/>
             </w:pPr>
             <w:r>
               <w:rPr>
@@ -2471,7 +2451,7 @@
           </w:tcPr>
           <w:p>
             <w:pPr>
-              <w:spacing w:after="0" w:line="340"/>
+              <w:spacing w:after="0" w:line="276"/>
             </w:pPr>
             <w:r>
               <w:rPr>
@@ -2504,7 +2484,7 @@
           </w:tcPr>
           <w:p>
             <w:pPr>
-              <w:spacing w:after="0" w:line="340"/>
+              <w:spacing w:after="0" w:line="276"/>
             </w:pPr>
             <w:r>
               <w:rPr>
@@ -2557,7 +2537,7 @@
           </w:tcPr>
           <w:p>
             <w:pPr>
-              <w:spacing w:after="0" w:line="340"/>
+              <w:spacing w:after="0" w:line="276"/>
             </w:pPr>
             <w:r>
               <w:rPr>
@@ -2593,7 +2573,7 @@
           </w:tcPr>
           <w:p>
             <w:pPr>
-              <w:spacing w:after="0" w:line="340"/>
+              <w:spacing w:after="0" w:line="276"/>
             </w:pPr>
             <w:r>
               <w:rPr>
@@ -2626,7 +2606,7 @@
           </w:tcPr>
           <w:p>
             <w:pPr>
-              <w:spacing w:after="0" w:line="340"/>
+              <w:spacing w:after="0" w:line="276"/>
             </w:pPr>
             <w:r>
               <w:rPr>
@@ -2679,7 +2659,7 @@
           </w:tcPr>
           <w:p>
             <w:pPr>
-              <w:spacing w:after="0" w:line="340"/>
+              <w:spacing w:after="0" w:line="276"/>
             </w:pPr>
             <w:r>
               <w:rPr>

</xml_diff>

<commit_message>
chore(templates): refresh employment template signature block formatting
</commit_message>
<xml_diff>
--- a/content/templates/openagreements-employee-ip-inventions-assignment/template.docx
+++ b/content/templates/openagreements-employee-ip-inventions-assignment/template.docx
@@ -53,7 +53,7 @@
           </w:tcPr>
           <w:p>
             <w:pPr>
-              <w:spacing w:after="30" w:line="276"/>
+              <w:spacing w:after="30" w:line="340"/>
             </w:pPr>
             <w:r>
               <w:rPr>
@@ -69,7 +69,7 @@
           </w:p>
           <w:p>
             <w:pPr>
-              <w:spacing w:after="20" w:line="276"/>
+              <w:spacing w:after="20" w:line="340"/>
             </w:pPr>
             <w:r>
               <w:rPr>
@@ -105,7 +105,7 @@
           </w:tcPr>
           <w:p>
             <w:pPr>
-              <w:spacing w:after="0" w:line="276"/>
+              <w:spacing w:after="0" w:line="340"/>
             </w:pPr>
             <w:r>
               <w:rPr>
@@ -138,7 +138,7 @@
           </w:tcPr>
           <w:p>
             <w:pPr>
-              <w:spacing w:before="0" w:after="0" w:line="276" w:beforeAutospacing="false" w:afterAutospacing="false"/>
+              <w:spacing w:before="0" w:after="0" w:line="340" w:beforeAutospacing="false" w:afterAutospacing="false"/>
               <w:contextualSpacing w:val="false"/>
             </w:pPr>
             <w:r>
@@ -179,7 +179,7 @@
           </w:tcPr>
           <w:p>
             <w:pPr>
-              <w:spacing w:after="0" w:line="276"/>
+              <w:spacing w:after="0" w:line="340"/>
             </w:pPr>
             <w:r>
               <w:rPr>
@@ -212,7 +212,7 @@
           </w:tcPr>
           <w:p>
             <w:pPr>
-              <w:spacing w:before="0" w:after="0" w:line="276" w:beforeAutospacing="false" w:afterAutospacing="false"/>
+              <w:spacing w:before="0" w:after="0" w:line="340" w:beforeAutospacing="false" w:afterAutospacing="false"/>
               <w:contextualSpacing w:val="false"/>
             </w:pPr>
             <w:r>
@@ -253,7 +253,7 @@
           </w:tcPr>
           <w:p>
             <w:pPr>
-              <w:spacing w:after="0" w:line="276"/>
+              <w:spacing w:after="0" w:line="340"/>
             </w:pPr>
             <w:r>
               <w:rPr>
@@ -286,7 +286,7 @@
           </w:tcPr>
           <w:p>
             <w:pPr>
-              <w:spacing w:before="0" w:after="0" w:line="276" w:beforeAutospacing="false" w:afterAutospacing="false"/>
+              <w:spacing w:before="0" w:after="0" w:line="340" w:beforeAutospacing="false" w:afterAutospacing="false"/>
               <w:contextualSpacing w:val="false"/>
             </w:pPr>
             <w:r>
@@ -327,7 +327,7 @@
           </w:tcPr>
           <w:p>
             <w:pPr>
-              <w:spacing w:after="0" w:line="276"/>
+              <w:spacing w:after="0" w:line="340"/>
             </w:pPr>
             <w:r>
               <w:rPr>
@@ -360,7 +360,7 @@
           </w:tcPr>
           <w:p>
             <w:pPr>
-              <w:spacing w:before="0" w:after="0" w:line="276" w:beforeAutospacing="false" w:afterAutospacing="false"/>
+              <w:spacing w:before="0" w:after="0" w:line="340" w:beforeAutospacing="false" w:afterAutospacing="false"/>
               <w:contextualSpacing w:val="false"/>
             </w:pPr>
             <w:r>
@@ -401,7 +401,7 @@
           </w:tcPr>
           <w:p>
             <w:pPr>
-              <w:spacing w:after="0" w:line="276"/>
+              <w:spacing w:after="0" w:line="340"/>
             </w:pPr>
             <w:r>
               <w:rPr>
@@ -434,7 +434,7 @@
           </w:tcPr>
           <w:p>
             <w:pPr>
-              <w:spacing w:before="0" w:after="0" w:line="276" w:beforeAutospacing="false" w:afterAutospacing="false"/>
+              <w:spacing w:before="0" w:after="0" w:line="340" w:beforeAutospacing="false" w:afterAutospacing="false"/>
               <w:contextualSpacing w:val="false"/>
             </w:pPr>
             <w:r>
@@ -475,7 +475,7 @@
           </w:tcPr>
           <w:p>
             <w:pPr>
-              <w:spacing w:after="0" w:line="276"/>
+              <w:spacing w:after="0" w:line="340"/>
             </w:pPr>
             <w:r>
               <w:rPr>
@@ -508,7 +508,7 @@
           </w:tcPr>
           <w:p>
             <w:pPr>
-              <w:spacing w:before="0" w:after="0" w:line="276" w:beforeAutospacing="false" w:afterAutospacing="false"/>
+              <w:spacing w:before="0" w:after="0" w:line="340" w:beforeAutospacing="false" w:afterAutospacing="false"/>
               <w:contextualSpacing w:val="false"/>
             </w:pPr>
             <w:r>
@@ -549,7 +549,7 @@
           </w:tcPr>
           <w:p>
             <w:pPr>
-              <w:spacing w:after="0" w:line="276"/>
+              <w:spacing w:after="0" w:line="340"/>
             </w:pPr>
             <w:r>
               <w:rPr>
@@ -582,7 +582,7 @@
           </w:tcPr>
           <w:p>
             <w:pPr>
-              <w:spacing w:before="0" w:after="0" w:line="276" w:beforeAutospacing="false" w:afterAutospacing="false"/>
+              <w:spacing w:before="0" w:after="0" w:line="340" w:beforeAutospacing="false" w:afterAutospacing="false"/>
               <w:contextualSpacing w:val="false"/>
             </w:pPr>
             <w:r>
@@ -623,7 +623,7 @@
           </w:tcPr>
           <w:p>
             <w:pPr>
-              <w:spacing w:after="0" w:line="276"/>
+              <w:spacing w:after="0" w:line="340"/>
             </w:pPr>
             <w:r>
               <w:rPr>
@@ -656,7 +656,7 @@
           </w:tcPr>
           <w:p>
             <w:pPr>
-              <w:spacing w:before="0" w:after="0" w:line="276" w:beforeAutospacing="false" w:afterAutospacing="false"/>
+              <w:spacing w:before="0" w:after="0" w:line="340" w:beforeAutospacing="false" w:afterAutospacing="false"/>
               <w:contextualSpacing w:val="false"/>
             </w:pPr>
             <w:r>
@@ -697,7 +697,7 @@
           </w:tcPr>
           <w:p>
             <w:pPr>
-              <w:spacing w:after="0" w:line="276"/>
+              <w:spacing w:after="0" w:line="340"/>
             </w:pPr>
             <w:r>
               <w:rPr>
@@ -730,7 +730,7 @@
           </w:tcPr>
           <w:p>
             <w:pPr>
-              <w:spacing w:before="0" w:after="0" w:line="276" w:beforeAutospacing="false" w:afterAutospacing="false"/>
+              <w:spacing w:before="0" w:after="0" w:line="340" w:beforeAutospacing="false" w:afterAutospacing="false"/>
               <w:contextualSpacing w:val="false"/>
             </w:pPr>
             <w:r>
@@ -771,7 +771,7 @@
           </w:tcPr>
           <w:p>
             <w:pPr>
-              <w:spacing w:after="0" w:line="276"/>
+              <w:spacing w:after="0" w:line="340"/>
             </w:pPr>
             <w:r>
               <w:rPr>
@@ -804,7 +804,7 @@
           </w:tcPr>
           <w:p>
             <w:pPr>
-              <w:spacing w:before="0" w:after="0" w:line="276" w:beforeAutospacing="false" w:afterAutospacing="false"/>
+              <w:spacing w:before="0" w:after="0" w:line="340" w:beforeAutospacing="false" w:afterAutospacing="false"/>
               <w:contextualSpacing w:val="false"/>
             </w:pPr>
             <w:r>
@@ -838,7 +838,7 @@
     </w:p>
     <w:p>
       <w:pPr>
-        <w:spacing w:before="0" w:after="240" w:line="276" w:beforeAutospacing="false" w:afterAutospacing="false"/>
+        <w:spacing w:before="0" w:after="240" w:line="340" w:beforeAutospacing="false" w:afterAutospacing="false"/>
         <w:contextualSpacing w:val="false"/>
       </w:pPr>
       <w:r>
@@ -856,7 +856,8 @@
     <w:p>
       <w:pPr>
         <w:pStyle w:val="OAClauseHeading"/>
-        <w:spacing w:before="320" w:after="120" w:line="340" w:lineRule="auto"/>
+        <w:spacing w:before="320" w:after="120" w:line="340" w:beforeAutospacing="false" w:afterAutospacing="false"/>
+        <w:contextualSpacing w:val="false"/>
       </w:pPr>
       <w:r>
         <w:rPr>
@@ -873,7 +874,8 @@
     <w:p>
       <w:pPr>
         <w:pStyle w:val="OAClauseBody"/>
-        <w:spacing w:before="0" w:after="280" w:line="340" w:lineRule="auto"/>
+        <w:spacing w:before="0" w:after="280" w:line="340" w:beforeAutospacing="false" w:afterAutospacing="false"/>
+        <w:contextualSpacing w:val="false"/>
       </w:pPr>
       <w:r>
         <w:rPr>
@@ -1009,7 +1011,8 @@
     <w:p>
       <w:pPr>
         <w:pStyle w:val="OAClauseHeading"/>
-        <w:spacing w:before="320" w:after="120" w:line="340" w:lineRule="auto"/>
+        <w:spacing w:before="320" w:after="120" w:line="340" w:beforeAutospacing="false" w:afterAutospacing="false"/>
+        <w:contextualSpacing w:val="false"/>
       </w:pPr>
       <w:r>
         <w:rPr>
@@ -1026,7 +1029,8 @@
     <w:p>
       <w:pPr>
         <w:pStyle w:val="OAClauseBody"/>
-        <w:spacing w:before="0" w:after="280" w:line="340" w:lineRule="auto"/>
+        <w:spacing w:before="0" w:after="280" w:line="340" w:beforeAutospacing="false" w:afterAutospacing="false"/>
+        <w:contextualSpacing w:val="false"/>
       </w:pPr>
       <w:r>
         <w:rPr>
@@ -1123,7 +1127,8 @@
     <w:p>
       <w:pPr>
         <w:pStyle w:val="OAClauseHeading"/>
-        <w:spacing w:before="320" w:after="120" w:line="340" w:lineRule="auto"/>
+        <w:spacing w:before="320" w:after="120" w:line="340" w:beforeAutospacing="false" w:afterAutospacing="false"/>
+        <w:contextualSpacing w:val="false"/>
       </w:pPr>
       <w:r>
         <w:rPr>
@@ -1140,7 +1145,8 @@
     <w:p>
       <w:pPr>
         <w:pStyle w:val="OAClauseBody"/>
-        <w:spacing w:before="0" w:after="280" w:line="340" w:lineRule="auto"/>
+        <w:spacing w:before="0" w:after="280" w:line="340" w:beforeAutospacing="false" w:afterAutospacing="false"/>
+        <w:contextualSpacing w:val="false"/>
       </w:pPr>
       <w:r>
         <w:rPr>
@@ -1198,7 +1204,8 @@
     <w:p>
       <w:pPr>
         <w:pStyle w:val="OAClauseHeading"/>
-        <w:spacing w:before="320" w:after="120" w:line="340" w:lineRule="auto"/>
+        <w:spacing w:before="320" w:after="120" w:line="340" w:beforeAutospacing="false" w:afterAutospacing="false"/>
+        <w:contextualSpacing w:val="false"/>
       </w:pPr>
       <w:r>
         <w:rPr>
@@ -1215,7 +1222,8 @@
     <w:p>
       <w:pPr>
         <w:pStyle w:val="OAClauseBody"/>
-        <w:spacing w:before="0" w:after="280" w:line="340" w:lineRule="auto"/>
+        <w:spacing w:before="0" w:after="280" w:line="340" w:beforeAutospacing="false" w:afterAutospacing="false"/>
+        <w:contextualSpacing w:val="false"/>
       </w:pPr>
       <w:r>
         <w:rPr>
@@ -1338,7 +1346,8 @@
     <w:p>
       <w:pPr>
         <w:pStyle w:val="OAClauseHeading"/>
-        <w:spacing w:before="320" w:after="120" w:line="340" w:lineRule="auto"/>
+        <w:spacing w:before="320" w:after="120" w:line="340" w:beforeAutospacing="false" w:afterAutospacing="false"/>
+        <w:contextualSpacing w:val="false"/>
       </w:pPr>
       <w:r>
         <w:rPr>
@@ -1355,7 +1364,8 @@
     <w:p>
       <w:pPr>
         <w:pStyle w:val="OAClauseBody"/>
-        <w:spacing w:before="0" w:after="280" w:line="340" w:lineRule="auto"/>
+        <w:spacing w:before="0" w:after="280" w:line="340" w:beforeAutospacing="false" w:afterAutospacing="false"/>
+        <w:contextualSpacing w:val="false"/>
       </w:pPr>
       <w:r>
         <w:rPr>
@@ -1465,7 +1475,8 @@
     <w:p>
       <w:pPr>
         <w:pStyle w:val="OAClauseHeading"/>
-        <w:spacing w:before="320" w:after="120" w:line="340" w:lineRule="auto"/>
+        <w:spacing w:before="320" w:after="120" w:line="340" w:beforeAutospacing="false" w:afterAutospacing="false"/>
+        <w:contextualSpacing w:val="false"/>
       </w:pPr>
       <w:r>
         <w:rPr>
@@ -1482,7 +1493,8 @@
     <w:p>
       <w:pPr>
         <w:pStyle w:val="OAClauseBody"/>
-        <w:spacing w:before="0" w:after="280" w:line="340" w:lineRule="auto"/>
+        <w:spacing w:before="0" w:after="280" w:line="340" w:beforeAutospacing="false" w:afterAutospacing="false"/>
+        <w:contextualSpacing w:val="false"/>
       </w:pPr>
       <w:r>
         <w:rPr>
@@ -1618,7 +1630,8 @@
     <w:p>
       <w:pPr>
         <w:pStyle w:val="OAClauseHeading"/>
-        <w:spacing w:before="320" w:after="120" w:line="340" w:lineRule="auto"/>
+        <w:spacing w:before="320" w:after="120" w:line="340" w:beforeAutospacing="false" w:afterAutospacing="false"/>
+        <w:contextualSpacing w:val="false"/>
       </w:pPr>
       <w:r>
         <w:rPr>
@@ -1635,7 +1648,8 @@
     <w:p>
       <w:pPr>
         <w:pStyle w:val="OAClauseBody"/>
-        <w:spacing w:before="0" w:after="280" w:line="340" w:lineRule="auto"/>
+        <w:spacing w:before="0" w:after="280" w:line="340" w:beforeAutospacing="false" w:afterAutospacing="false"/>
+        <w:contextualSpacing w:val="false"/>
       </w:pPr>
       <w:r>
         <w:rPr>
@@ -1719,7 +1733,8 @@
     <w:p>
       <w:pPr>
         <w:pStyle w:val="OAClauseHeading"/>
-        <w:spacing w:before="320" w:after="120" w:line="340" w:lineRule="auto"/>
+        <w:spacing w:before="320" w:after="120" w:line="340" w:beforeAutospacing="false" w:afterAutospacing="false"/>
+        <w:contextualSpacing w:val="false"/>
       </w:pPr>
       <w:r>
         <w:rPr>
@@ -1736,7 +1751,8 @@
     <w:p>
       <w:pPr>
         <w:pStyle w:val="OAClauseBody"/>
-        <w:spacing w:before="0" w:after="280" w:line="340" w:lineRule="auto"/>
+        <w:spacing w:before="0" w:after="280" w:line="340" w:beforeAutospacing="false" w:afterAutospacing="false"/>
+        <w:contextualSpacing w:val="false"/>
       </w:pPr>
       <w:r>
         <w:rPr>
@@ -1846,7 +1862,8 @@
     <w:p>
       <w:pPr>
         <w:pStyle w:val="OAClauseHeading"/>
-        <w:spacing w:before="320" w:after="120" w:line="340" w:lineRule="auto"/>
+        <w:spacing w:before="320" w:after="120" w:line="340" w:beforeAutospacing="false" w:afterAutospacing="false"/>
+        <w:contextualSpacing w:val="false"/>
       </w:pPr>
       <w:r>
         <w:rPr>
@@ -1863,7 +1880,8 @@
     <w:p>
       <w:pPr>
         <w:pStyle w:val="OAClauseBody"/>
-        <w:spacing w:before="0" w:after="280" w:line="340" w:lineRule="auto"/>
+        <w:spacing w:before="0" w:after="280" w:line="340" w:beforeAutospacing="false" w:afterAutospacing="false"/>
+        <w:contextualSpacing w:val="false"/>
       </w:pPr>
       <w:r>
         <w:rPr>
@@ -1908,7 +1926,8 @@
     <w:p>
       <w:pPr>
         <w:pStyle w:val="OAClauseHeading"/>
-        <w:spacing w:before="320" w:after="120" w:line="340" w:lineRule="auto"/>
+        <w:spacing w:before="320" w:after="120" w:line="340" w:beforeAutospacing="false" w:afterAutospacing="false"/>
+        <w:contextualSpacing w:val="false"/>
       </w:pPr>
       <w:r>
         <w:rPr>
@@ -1925,7 +1944,8 @@
     <w:p>
       <w:pPr>
         <w:pStyle w:val="OAClauseBody"/>
-        <w:spacing w:before="0" w:after="280" w:line="340" w:lineRule="auto"/>
+        <w:spacing w:before="0" w:after="280" w:line="340" w:beforeAutospacing="false" w:afterAutospacing="false"/>
+        <w:contextualSpacing w:val="false"/>
       </w:pPr>
       <w:r>
         <w:rPr>
@@ -2007,7 +2027,7 @@
     </w:p>
     <w:p>
       <w:pPr>
-        <w:spacing w:before="0" w:after="240" w:line="276" w:beforeAutospacing="false" w:afterAutospacing="false"/>
+        <w:spacing w:before="0" w:after="240" w:line="340" w:beforeAutospacing="false" w:afterAutospacing="false"/>
         <w:contextualSpacing w:val="false"/>
       </w:pPr>
       <w:r>
@@ -2024,7 +2044,7 @@
     </w:p>
     <w:p>
       <w:pPr>
-        <w:spacing w:before="0" w:after="120" w:line="276" w:beforeAutospacing="false" w:afterAutospacing="false"/>
+        <w:spacing w:before="0" w:after="280" w:line="340" w:beforeAutospacing="false" w:afterAutospacing="false"/>
         <w:contextualSpacing w:val="false"/>
       </w:pPr>
       <w:r>
@@ -2079,7 +2099,7 @@
           </w:tcPr>
           <w:p>
             <w:pPr>
-              <w:spacing w:after="0" w:line="276"/>
+              <w:spacing w:after="0" w:line="340"/>
             </w:pPr>
             <w:r>
               <w:rPr>
@@ -2112,7 +2132,7 @@
           </w:tcPr>
           <w:p>
             <w:pPr>
-              <w:spacing w:after="0" w:line="276"/>
+              <w:spacing w:after="0" w:line="340"/>
               <w:jc w:val="center"/>
             </w:pPr>
             <w:r>
@@ -2168,7 +2188,7 @@
           </w:tcPr>
           <w:p>
             <w:pPr>
-              <w:spacing w:after="0" w:line="276"/>
+              <w:spacing w:after="0" w:line="340"/>
               <w:jc w:val="center"/>
             </w:pPr>
             <w:r>
@@ -2207,7 +2227,7 @@
           </w:tcPr>
           <w:p>
             <w:pPr>
-              <w:spacing w:after="0" w:line="276"/>
+              <w:spacing w:after="0" w:line="340"/>
             </w:pPr>
             <w:r>
               <w:rPr>
@@ -2240,7 +2260,7 @@
           </w:tcPr>
           <w:p>
             <w:pPr>
-              <w:spacing w:after="0" w:line="276"/>
+              <w:spacing w:after="0" w:line="340"/>
             </w:pPr>
             <w:r>
               <w:rPr>
@@ -2293,7 +2313,7 @@
           </w:tcPr>
           <w:p>
             <w:pPr>
-              <w:spacing w:after="0" w:line="276"/>
+              <w:spacing w:after="0" w:line="340"/>
             </w:pPr>
             <w:r>
               <w:rPr>
@@ -2329,7 +2349,7 @@
           </w:tcPr>
           <w:p>
             <w:pPr>
-              <w:spacing w:after="0" w:line="276"/>
+              <w:spacing w:after="0" w:line="340"/>
             </w:pPr>
             <w:r>
               <w:rPr>
@@ -2362,7 +2382,7 @@
           </w:tcPr>
           <w:p>
             <w:pPr>
-              <w:spacing w:after="0" w:line="276"/>
+              <w:spacing w:after="0" w:line="340"/>
             </w:pPr>
             <w:r>
               <w:rPr>
@@ -2415,7 +2435,7 @@
           </w:tcPr>
           <w:p>
             <w:pPr>
-              <w:spacing w:after="0" w:line="276"/>
+              <w:spacing w:after="0" w:line="340"/>
             </w:pPr>
             <w:r>
               <w:rPr>
@@ -2451,7 +2471,7 @@
           </w:tcPr>
           <w:p>
             <w:pPr>
-              <w:spacing w:after="0" w:line="276"/>
+              <w:spacing w:after="0" w:line="340"/>
             </w:pPr>
             <w:r>
               <w:rPr>
@@ -2484,7 +2504,7 @@
           </w:tcPr>
           <w:p>
             <w:pPr>
-              <w:spacing w:after="0" w:line="276"/>
+              <w:spacing w:after="0" w:line="340"/>
             </w:pPr>
             <w:r>
               <w:rPr>
@@ -2537,7 +2557,7 @@
           </w:tcPr>
           <w:p>
             <w:pPr>
-              <w:spacing w:after="0" w:line="276"/>
+              <w:spacing w:after="0" w:line="340"/>
             </w:pPr>
             <w:r>
               <w:rPr>
@@ -2573,7 +2593,7 @@
           </w:tcPr>
           <w:p>
             <w:pPr>
-              <w:spacing w:after="0" w:line="276"/>
+              <w:spacing w:after="0" w:line="340"/>
             </w:pPr>
             <w:r>
               <w:rPr>
@@ -2606,7 +2626,7 @@
           </w:tcPr>
           <w:p>
             <w:pPr>
-              <w:spacing w:after="0" w:line="276"/>
+              <w:spacing w:after="0" w:line="340"/>
             </w:pPr>
             <w:r>
               <w:rPr>
@@ -2659,7 +2679,7 @@
           </w:tcPr>
           <w:p>
             <w:pPr>
-              <w:spacing w:after="0" w:line="276"/>
+              <w:spacing w:after="0" w:line="340"/>
             </w:pPr>
             <w:r>
               <w:rPr>

</xml_diff>